<commit_message>
Add debugging features for highlighting mistakes and document analysis
- Introduced highlight_debug_info in session state to store debug details.
- Enhanced highlight_mistakes function to return debug data alongside highlighted document.
- Added console output for XML previews during document analysis.
- Implemented summarize_mistakes_df and log_mistakes_summary functions for better debugging of mistakes_df.
</commit_message>
<xml_diff>
--- a/Changed Sample Manuscripts/MANUSCRIPT 8.docx
+++ b/Changed Sample Manuscripts/MANUSCRIPT 8.docx
@@ -10,21 +10,16 @@
         <w:jc w:val="center"/>
         <w:rPr>
           <w:rFonts w:ascii="Palatino Linotype" w:eastAsia="Palatino Linotype" w:hAnsi="Palatino Linotype" w:cs="Palatino Linotype"/>
-          <w:bCs/>
-          <w:sz w:val="72"/>
-          <w:szCs w:val="72"/>
-          <w:highlight w:val="yellow"/>
+          <w:b/>
+          <w:sz w:val="48"/>
+          <w:szCs w:val="16"/>
           <w:lang w:eastAsia="en-MY"/>
         </w:rPr>
       </w:pPr>
       <w:r>
         <w:rPr>
           <w:rFonts w:ascii="Palatino Linotype" w:eastAsia="Palatino Linotype" w:hAnsi="Palatino Linotype" w:cs="Palatino Linotype"/>
-          <w:bCs/>
           <w:noProof/>
-          <w:sz w:val="72"/>
-          <w:szCs w:val="72"/>
-          <w:highlight w:val="yellow"/>
           <w:lang w:eastAsia="en-MY"/>
         </w:rPr>
         <mc:AlternateContent>
@@ -104,7 +99,7 @@
               </wp:anchor>
             </w:drawing>
           </mc:Choice>
-          <mc:Fallback xmlns:a14="http://schemas.microsoft.com/office/drawing/2010/main" xmlns:pic="http://schemas.openxmlformats.org/drawingml/2006/picture" xmlns:a="http://schemas.openxmlformats.org/drawingml/2006/main">
+          <mc:Fallback xmlns:a="http://schemas.openxmlformats.org/drawingml/2006/main" xmlns:pic="http://schemas.openxmlformats.org/drawingml/2006/picture" xmlns:a14="http://schemas.microsoft.com/office/drawing/2010/main">
             <w:pict w14:anchorId="2214C452">
               <v:group id="Group 8" style="position:absolute;margin-left:2.4pt;margin-top:46.15pt;width:486.6pt;height:3.55pt;z-index:251659264;mso-position-horizontal-relative:margin;mso-position-vertical-relative:page;mso-width-relative:margin;mso-height-relative:margin" coordsize="57315,95" o:spid="_x0000_s1026" w14:anchorId="73E1E302" o:gfxdata="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">
                 <v:shape id="Shape 6" style="position:absolute;width:57315;height:0;visibility:visible;mso-wrap-style:square;v-text-anchor:top" coordsize="5731510,0" o:spid="_x0000_s1027" filled="f" path="m,l5731510,e" o:gfxdata="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">
@@ -119,10 +114,9 @@
       <w:r>
         <w:rPr>
           <w:rFonts w:ascii="Palatino Linotype" w:eastAsia="Palatino Linotype" w:hAnsi="Palatino Linotype" w:cs="Palatino Linotype"/>
-          <w:bCs/>
-          <w:sz w:val="72"/>
-          <w:szCs w:val="72"/>
-          <w:highlight w:val="yellow"/>
+          <w:b/>
+          <w:sz w:val="48"/>
+          <w:szCs w:val="16"/>
           <w:lang w:eastAsia="en-MY"/>
         </w:rPr>
         <w:t xml:space="preserve">Journal of Informatics and </w:t>
@@ -136,19 +130,15 @@
         <w:jc w:val="center"/>
         <w:rPr>
           <w:rFonts w:ascii="Palatino Linotype" w:eastAsia="Palatino Linotype" w:hAnsi="Palatino Linotype" w:cs="Palatino Linotype"/>
-          <w:bCs/>
-          <w:sz w:val="72"/>
-          <w:szCs w:val="72"/>
           <w:lang w:eastAsia="en-MY"/>
         </w:rPr>
       </w:pPr>
       <w:r>
         <w:rPr>
           <w:rFonts w:ascii="Palatino Linotype" w:eastAsia="Palatino Linotype" w:hAnsi="Palatino Linotype" w:cs="Palatino Linotype"/>
-          <w:bCs/>
-          <w:sz w:val="72"/>
-          <w:szCs w:val="72"/>
-          <w:highlight w:val="yellow"/>
+          <w:b/>
+          <w:sz w:val="48"/>
+          <w:szCs w:val="16"/>
           <w:lang w:eastAsia="en-MY"/>
         </w:rPr>
         <w:t>Web Engineering</w:t>
@@ -332,7 +322,7 @@
               </wp:anchor>
             </w:drawing>
           </mc:Choice>
-          <mc:Fallback xmlns:a14="http://schemas.microsoft.com/office/drawing/2010/main" xmlns:pic="http://schemas.openxmlformats.org/drawingml/2006/picture" xmlns:a="http://schemas.openxmlformats.org/drawingml/2006/main">
+          <mc:Fallback xmlns:a="http://schemas.openxmlformats.org/drawingml/2006/main" xmlns:pic="http://schemas.openxmlformats.org/drawingml/2006/picture" xmlns:a14="http://schemas.microsoft.com/office/drawing/2010/main">
             <w:pict w14:anchorId="4B417C29">
               <v:group id="Group 10" style="position:absolute;margin-left:0;margin-top:-.05pt;width:489pt;height:3.6pt;z-index:251661312;mso-position-horizontal-relative:margin;mso-width-relative:margin;mso-height-relative:margin" coordsize="57315,203" o:spid="_x0000_s1026" w14:anchorId="20F0229D" o:gfxdata="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">
                 <v:shape id="Shape 7" style="position:absolute;width:57315;height:0;visibility:visible;mso-wrap-style:square;v-text-anchor:top" coordsize="5731510,0" o:spid="_x0000_s1027" filled="f" strokeweight=".8pt" path="m,l5731510,e" o:gfxdata="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">
@@ -358,8 +348,8 @@
           <w:rFonts w:ascii="Times New Roman" w:eastAsia="Times New Roman" w:hAnsi="Times New Roman" w:cs="Times New Roman"/>
           <w:color w:val="333333"/>
           <w:kern w:val="36"/>
-          <w:sz w:val="72"/>
-          <w:szCs w:val="72"/>
+          <w:sz w:val="48"/>
+          <w:szCs w:val="48"/>
         </w:rPr>
       </w:pPr>
       <w:r>
@@ -367,9 +357,8 @@
           <w:rFonts w:ascii="Times New Roman" w:eastAsia="Times New Roman" w:hAnsi="Times New Roman" w:cs="Times New Roman"/>
           <w:color w:val="333333"/>
           <w:kern w:val="36"/>
-          <w:sz w:val="72"/>
-          <w:szCs w:val="72"/>
-          <w:highlight w:val="yellow"/>
+          <w:sz w:val="48"/>
+          <w:szCs w:val="48"/>
         </w:rPr>
         <w:t>The Assistance of Eye Blink Detection for Two- Factor Authentication</w:t>
       </w:r>
@@ -478,7 +467,6 @@
           <w:rFonts w:ascii="Times New Roman" w:hAnsi="Times New Roman" w:cs="Times New Roman"/>
           <w:sz w:val="18"/>
           <w:szCs w:val="18"/>
-          <w:highlight w:val="yellow"/>
           <w:vertAlign w:val="superscript"/>
         </w:rPr>
         <w:t>1</w:t>
@@ -488,7 +476,6 @@
           <w:rFonts w:ascii="Times New Roman" w:hAnsi="Times New Roman" w:cs="Times New Roman"/>
           <w:sz w:val="18"/>
           <w:szCs w:val="18"/>
-          <w:highlight w:val="yellow"/>
           <w:vertAlign w:val="superscript"/>
         </w:rPr>
         <w:t>,2,3</w:t>
@@ -498,7 +485,6 @@
           <w:rFonts w:ascii="Times New Roman" w:hAnsi="Times New Roman" w:cs="Times New Roman"/>
           <w:sz w:val="18"/>
           <w:szCs w:val="18"/>
-          <w:highlight w:val="yellow"/>
         </w:rPr>
         <w:t xml:space="preserve">Faculty of Information Science and Technology, Multimedia University, Jalan Ayer Keroh Lama, 75450 Bukit </w:t>
       </w:r>
@@ -508,7 +494,6 @@
           <w:rFonts w:ascii="Times New Roman" w:hAnsi="Times New Roman" w:cs="Times New Roman"/>
           <w:sz w:val="18"/>
           <w:szCs w:val="18"/>
-          <w:highlight w:val="yellow"/>
         </w:rPr>
         <w:t>Beruang</w:t>
       </w:r>
@@ -518,7 +503,6 @@
           <w:rFonts w:ascii="Times New Roman" w:hAnsi="Times New Roman" w:cs="Times New Roman"/>
           <w:sz w:val="18"/>
           <w:szCs w:val="18"/>
-          <w:highlight w:val="yellow"/>
         </w:rPr>
         <w:t>, Melaka, Malaysia</w:t>
       </w:r>
@@ -529,7 +513,7 @@
         <w:jc w:val="center"/>
         <w:rPr>
           <w:rFonts w:ascii="Times New Roman" w:hAnsi="Times New Roman" w:cs="Times New Roman"/>
-          <w:iCs/>
+          <w:i/>
           <w:sz w:val="18"/>
           <w:szCs w:val="18"/>
         </w:rPr>
@@ -537,10 +521,9 @@
       <w:r>
         <w:rPr>
           <w:rFonts w:ascii="Times New Roman" w:hAnsi="Times New Roman" w:cs="Times New Roman"/>
-          <w:iCs/>
+          <w:i/>
           <w:sz w:val="18"/>
           <w:szCs w:val="18"/>
-          <w:highlight w:val="yellow"/>
         </w:rPr>
         <w:t>*</w:t>
       </w:r>
@@ -548,10 +531,9 @@
       <w:r>
         <w:rPr>
           <w:rFonts w:ascii="Times New Roman" w:hAnsi="Times New Roman" w:cs="Times New Roman"/>
-          <w:iCs/>
+          <w:i/>
           <w:sz w:val="18"/>
           <w:szCs w:val="18"/>
-          <w:highlight w:val="yellow"/>
         </w:rPr>
         <w:t>corresponding</w:t>
       </w:r>
@@ -559,20 +541,18 @@
       <w:r>
         <w:rPr>
           <w:rFonts w:ascii="Times New Roman" w:hAnsi="Times New Roman" w:cs="Times New Roman"/>
-          <w:iCs/>
+          <w:i/>
           <w:sz w:val="18"/>
           <w:szCs w:val="18"/>
-          <w:highlight w:val="yellow"/>
         </w:rPr>
         <w:t xml:space="preserve"> author: (</w:t>
       </w:r>
       <w:r>
         <w:rPr>
           <w:rFonts w:ascii="Times New Roman" w:hAnsi="Times New Roman" w:cs="Times New Roman"/>
-          <w:iCs/>
+          <w:i/>
           <w:sz w:val="18"/>
           <w:szCs w:val="18"/>
-          <w:highlight w:val="yellow"/>
         </w:rPr>
         <w:t xml:space="preserve">chong.siew.chin@mmu.edu.my; </w:t>
       </w:r>
@@ -580,10 +560,9 @@
       <w:r>
         <w:rPr>
           <w:rFonts w:ascii="Times New Roman" w:hAnsi="Times New Roman" w:cs="Times New Roman"/>
-          <w:iCs/>
+          <w:i/>
           <w:sz w:val="18"/>
           <w:szCs w:val="18"/>
-          <w:highlight w:val="yellow"/>
         </w:rPr>
         <w:t>ORCiD</w:t>
       </w:r>
@@ -591,29 +570,35 @@
       <w:r>
         <w:rPr>
           <w:rFonts w:ascii="Times New Roman" w:hAnsi="Times New Roman" w:cs="Times New Roman"/>
-          <w:iCs/>
+          <w:i/>
           <w:sz w:val="18"/>
           <w:szCs w:val="18"/>
-          <w:highlight w:val="yellow"/>
-        </w:rPr>
-        <w:t xml:space="preserve">: </w:t>
+        </w:rPr>
+        <w:t>:</w:t>
+      </w:r>
+      <w:r>
+        <w:rPr>
+          <w:rFonts w:ascii="Times New Roman" w:hAnsi="Times New Roman" w:cs="Times New Roman"/>
+          <w:i/>
+          <w:sz w:val="20"/>
+          <w:szCs w:val="20"/>
+        </w:rPr>
+        <w:t xml:space="preserve"> </w:t>
       </w:r>
       <w:r>
         <w:rPr>
           <w:rStyle w:val="cf01"/>
           <w:rFonts w:ascii="Times New Roman" w:hAnsi="Times New Roman" w:cs="Times New Roman"/>
-          <w:iCs/>
-          <w:highlight w:val="yellow"/>
+          <w:i/>
         </w:rPr>
         <w:t>0000-0003-0421-4367</w:t>
       </w:r>
       <w:r>
         <w:rPr>
           <w:rFonts w:ascii="Times New Roman" w:hAnsi="Times New Roman" w:cs="Times New Roman"/>
-          <w:iCs/>
+          <w:i/>
           <w:sz w:val="18"/>
           <w:szCs w:val="18"/>
-          <w:highlight w:val="yellow"/>
         </w:rPr>
         <w:t>)</w:t>
       </w:r>
@@ -640,8 +625,8 @@
         <w:rPr>
           <w:rFonts w:ascii="Times New Roman" w:eastAsia="Times New Roman" w:hAnsi="Times New Roman" w:cs="Times New Roman"/>
           <w:color w:val="333333"/>
-          <w:sz w:val="10"/>
-          <w:szCs w:val="10"/>
+          <w:sz w:val="18"/>
+          <w:szCs w:val="18"/>
         </w:rPr>
       </w:pPr>
       <w:r>
@@ -650,9 +635,8 @@
           <w:i/>
           <w:iCs/>
           <w:color w:val="333333"/>
-          <w:sz w:val="10"/>
-          <w:szCs w:val="10"/>
-          <w:highlight w:val="yellow"/>
+          <w:sz w:val="18"/>
+          <w:szCs w:val="18"/>
         </w:rPr>
         <w:t>Abstract</w:t>
       </w:r>
@@ -660,9 +644,8 @@
         <w:rPr>
           <w:rFonts w:ascii="Times New Roman" w:eastAsia="Times New Roman" w:hAnsi="Times New Roman" w:cs="Times New Roman"/>
           <w:color w:val="333333"/>
-          <w:sz w:val="10"/>
-          <w:szCs w:val="10"/>
-          <w:highlight w:val="yellow"/>
+          <w:sz w:val="18"/>
+          <w:szCs w:val="18"/>
         </w:rPr>
         <w:t xml:space="preserve"> - </w:t>
       </w:r>
@@ -670,9 +653,8 @@
         <w:rPr>
           <w:rFonts w:ascii="Times New Roman" w:eastAsia="Times New Roman" w:hAnsi="Times New Roman" w:cs="Times New Roman"/>
           <w:color w:val="333333"/>
-          <w:sz w:val="10"/>
-          <w:szCs w:val="10"/>
-          <w:highlight w:val="yellow"/>
+          <w:sz w:val="18"/>
+          <w:szCs w:val="18"/>
         </w:rPr>
         <w:t xml:space="preserve">This paper discusses the implementation of a blink detection method using 68 facial markers and the eye aspect ratio (EAR) to provide strong protection for access systems. It investigates the importance of </w:t>
       </w:r>
@@ -680,9 +662,8 @@
         <w:rPr>
           <w:rFonts w:ascii="Times New Roman" w:eastAsia="Times New Roman" w:hAnsi="Times New Roman" w:cs="Times New Roman"/>
           <w:color w:val="333333"/>
-          <w:sz w:val="10"/>
-          <w:szCs w:val="10"/>
-          <w:highlight w:val="yellow"/>
+          <w:sz w:val="18"/>
+          <w:szCs w:val="18"/>
         </w:rPr>
         <w:t>68</w:t>
       </w:r>
@@ -690,42 +671,18 @@
         <w:rPr>
           <w:rFonts w:ascii="Times New Roman" w:eastAsia="Times New Roman" w:hAnsi="Times New Roman" w:cs="Times New Roman"/>
           <w:color w:val="333333"/>
-          <w:sz w:val="10"/>
-          <w:szCs w:val="10"/>
-          <w:highlight w:val="yellow"/>
-        </w:rPr>
-        <w:t xml:space="preserve"> facial markers and explores how to use eye landmarks to calculate the </w:t>
-      </w:r>
-      <w:proofErr w:type="gramStart"/>
-      <w:r>
-        <w:rPr>
-          <w:rFonts w:ascii="Times New Roman" w:eastAsia="Times New Roman" w:hAnsi="Times New Roman" w:cs="Times New Roman"/>
-          <w:color w:val="333333"/>
-          <w:sz w:val="10"/>
-          <w:szCs w:val="10"/>
-          <w:highlight w:val="yellow"/>
-        </w:rPr>
-        <w:t>eye aspect</w:t>
-      </w:r>
-      <w:proofErr w:type="gramEnd"/>
-      <w:r>
-        <w:rPr>
-          <w:rFonts w:ascii="Times New Roman" w:eastAsia="Times New Roman" w:hAnsi="Times New Roman" w:cs="Times New Roman"/>
-          <w:color w:val="333333"/>
-          <w:sz w:val="10"/>
-          <w:szCs w:val="10"/>
-          <w:highlight w:val="yellow"/>
-        </w:rPr>
-        <w:t xml:space="preserve"> ratio. Access systems, which should have good security measures and be difficult to decipher, are typically safeguarded by passwords or multi-factor verification, such as passwords combined with facial recognition. However, these methods have inherent weaknesses, including the risk of shoulder surfing with passwords and the potential to be deceived by fake face images with facial recognition. To address these issues, a two-factor authentication method by using password with eye blink recognition is proposed as an effective solution for access control. By incorporating real-time eye blinking action, the system can avoid the use of fake images and prevent shoulder spoofing. To demonstrate the practical application of eye blink detection for enhanced two-factor authentication, a web application called "</w:t>
+          <w:sz w:val="18"/>
+          <w:szCs w:val="18"/>
+        </w:rPr>
+        <w:t xml:space="preserve"> facial markers and explores how to use eye landmarks to calculate the eye aspect ratio. Access systems, which should have good security measures and be difficult to decipher, are typically safeguarded by passwords or multi-factor verification, such as passwords combined with facial recognition. However, these methods have inherent weaknesses, including the risk of shoulder surfing with passwords and the potential to be deceived by fake face images with facial recognition. To address these issues, a two-factor authentication method by using password with eye blink recognition is proposed as an effective solution for access control. By incorporating real-time eye blinking action, the system can avoid the use of fake images and prevent shoulder spoofing. To demonstrate the practical application of eye blink detection for enhanced two-factor authentication, a web application called "</w:t>
       </w:r>
       <w:proofErr w:type="spellStart"/>
       <w:r>
         <w:rPr>
           <w:rFonts w:ascii="Times New Roman" w:eastAsia="Times New Roman" w:hAnsi="Times New Roman" w:cs="Times New Roman"/>
           <w:color w:val="333333"/>
-          <w:sz w:val="10"/>
-          <w:szCs w:val="10"/>
-          <w:highlight w:val="yellow"/>
+          <w:sz w:val="18"/>
+          <w:szCs w:val="18"/>
         </w:rPr>
         <w:t>Eblink</w:t>
       </w:r>
@@ -734,9 +691,8 @@
         <w:rPr>
           <w:rFonts w:ascii="Times New Roman" w:eastAsia="Times New Roman" w:hAnsi="Times New Roman" w:cs="Times New Roman"/>
           <w:color w:val="333333"/>
-          <w:sz w:val="10"/>
-          <w:szCs w:val="10"/>
-          <w:highlight w:val="yellow"/>
+          <w:sz w:val="18"/>
+          <w:szCs w:val="18"/>
         </w:rPr>
         <w:t xml:space="preserve">" is introduced. </w:t>
       </w:r>
@@ -745,9 +701,8 @@
         <w:rPr>
           <w:rFonts w:ascii="Times New Roman" w:eastAsia="Times New Roman" w:hAnsi="Times New Roman" w:cs="Times New Roman"/>
           <w:color w:val="333333"/>
-          <w:sz w:val="10"/>
-          <w:szCs w:val="10"/>
-          <w:highlight w:val="yellow"/>
+          <w:sz w:val="18"/>
+          <w:szCs w:val="18"/>
         </w:rPr>
         <w:t>Functional</w:t>
       </w:r>
@@ -755,9 +710,8 @@
         <w:rPr>
           <w:rFonts w:ascii="Times New Roman" w:eastAsia="Times New Roman" w:hAnsi="Times New Roman" w:cs="Times New Roman"/>
           <w:color w:val="333333"/>
-          <w:sz w:val="10"/>
-          <w:szCs w:val="10"/>
-          <w:highlight w:val="yellow"/>
+          <w:sz w:val="18"/>
+          <w:szCs w:val="18"/>
         </w:rPr>
         <w:t xml:space="preserve"> tests have been conducted to validate the application's core features</w:t>
       </w:r>
@@ -765,9 +719,8 @@
         <w:rPr>
           <w:rFonts w:ascii="Times New Roman" w:eastAsia="Times New Roman" w:hAnsi="Times New Roman" w:cs="Times New Roman"/>
           <w:color w:val="333333"/>
-          <w:sz w:val="10"/>
-          <w:szCs w:val="10"/>
-          <w:highlight w:val="yellow"/>
+          <w:sz w:val="18"/>
+          <w:szCs w:val="18"/>
         </w:rPr>
         <w:t>.</w:t>
       </w:r>
@@ -780,9 +733,6 @@
         <w:outlineLvl w:val="0"/>
         <w:rPr>
           <w:rFonts w:ascii="Times New Roman" w:eastAsia="Times New Roman" w:hAnsi="Times New Roman" w:cs="Times New Roman"/>
-          <w:b/>
-          <w:bCs/>
-          <w:iCs/>
           <w:color w:val="333333"/>
           <w:kern w:val="36"/>
           <w:sz w:val="18"/>
@@ -792,278 +742,189 @@
       <w:r>
         <w:rPr>
           <w:rFonts w:ascii="Times New Roman" w:eastAsia="Times New Roman" w:hAnsi="Times New Roman" w:cs="Times New Roman"/>
-          <w:b/>
-          <w:bCs/>
-          <w:iCs/>
+          <w:i/>
           <w:color w:val="333333"/>
           <w:sz w:val="18"/>
           <w:szCs w:val="18"/>
-          <w:highlight w:val="yellow"/>
-        </w:rPr>
-        <w:t>Keywords</w:t>
-      </w:r>
-      <w:r>
-        <w:rPr>
-          <w:rFonts w:ascii="Times New Roman" w:eastAsia="Times New Roman" w:hAnsi="Times New Roman" w:cs="Times New Roman"/>
-          <w:b/>
-          <w:bCs/>
-          <w:iCs/>
+        </w:rPr>
+        <w:t>Keywords—</w:t>
+      </w:r>
+      <w:r>
+        <w:t xml:space="preserve"> </w:t>
+      </w:r>
+      <w:r>
+        <w:rPr>
+          <w:rFonts w:ascii="Times New Roman" w:eastAsia="Times New Roman" w:hAnsi="Times New Roman" w:cs="Times New Roman"/>
+          <w:i/>
           <w:color w:val="333333"/>
           <w:sz w:val="18"/>
           <w:szCs w:val="18"/>
-          <w:highlight w:val="yellow"/>
-        </w:rPr>
-        <w:t xml:space="preserve"> </w:t>
-      </w:r>
-      <w:r>
-        <w:rPr>
-          <w:rFonts w:ascii="Times New Roman" w:eastAsia="Times New Roman" w:hAnsi="Times New Roman" w:cs="Times New Roman"/>
-          <w:b/>
-          <w:bCs/>
-          <w:iCs/>
+        </w:rPr>
+        <w:t xml:space="preserve">Authentication </w:t>
+      </w:r>
+      <w:r>
+        <w:rPr>
+          <w:rFonts w:ascii="Times New Roman" w:eastAsia="Times New Roman" w:hAnsi="Times New Roman" w:cs="Times New Roman"/>
+          <w:i/>
           <w:color w:val="333333"/>
           <w:sz w:val="18"/>
           <w:szCs w:val="18"/>
-          <w:highlight w:val="yellow"/>
-        </w:rPr>
-        <w:t>—</w:t>
-      </w:r>
-      <w:r>
-        <w:rPr>
-          <w:b/>
-          <w:bCs/>
-          <w:iCs/>
-          <w:highlight w:val="yellow"/>
-        </w:rPr>
-        <w:t xml:space="preserve"> </w:t>
-      </w:r>
-      <w:r>
-        <w:rPr>
-          <w:rFonts w:ascii="Times New Roman" w:eastAsia="Times New Roman" w:hAnsi="Times New Roman" w:cs="Times New Roman"/>
-          <w:b/>
-          <w:bCs/>
-          <w:iCs/>
+        </w:rPr>
+        <w:t>M</w:t>
+      </w:r>
+      <w:r>
+        <w:rPr>
+          <w:rFonts w:ascii="Times New Roman" w:eastAsia="Times New Roman" w:hAnsi="Times New Roman" w:cs="Times New Roman"/>
+          <w:i/>
           <w:color w:val="333333"/>
           <w:sz w:val="18"/>
           <w:szCs w:val="18"/>
-          <w:highlight w:val="yellow"/>
-        </w:rPr>
-        <w:t xml:space="preserve">Authentication </w:t>
-      </w:r>
-      <w:r>
-        <w:rPr>
-          <w:rFonts w:ascii="Times New Roman" w:eastAsia="Times New Roman" w:hAnsi="Times New Roman" w:cs="Times New Roman"/>
-          <w:b/>
-          <w:bCs/>
-          <w:iCs/>
+        </w:rPr>
+        <w:t xml:space="preserve">ethod, </w:t>
+      </w:r>
+      <w:r>
+        <w:rPr>
+          <w:rFonts w:ascii="Times New Roman" w:eastAsia="Times New Roman" w:hAnsi="Times New Roman" w:cs="Times New Roman"/>
+          <w:i/>
           <w:color w:val="333333"/>
           <w:sz w:val="18"/>
           <w:szCs w:val="18"/>
-          <w:highlight w:val="yellow"/>
-        </w:rPr>
-        <w:t>M</w:t>
-      </w:r>
-      <w:r>
-        <w:rPr>
-          <w:rFonts w:ascii="Times New Roman" w:eastAsia="Times New Roman" w:hAnsi="Times New Roman" w:cs="Times New Roman"/>
-          <w:b/>
-          <w:bCs/>
-          <w:iCs/>
+        </w:rPr>
+        <w:t>E</w:t>
+      </w:r>
+      <w:r>
+        <w:rPr>
+          <w:rFonts w:ascii="Times New Roman" w:eastAsia="Times New Roman" w:hAnsi="Times New Roman" w:cs="Times New Roman"/>
+          <w:i/>
           <w:color w:val="333333"/>
           <w:sz w:val="18"/>
           <w:szCs w:val="18"/>
-          <w:highlight w:val="yellow"/>
-        </w:rPr>
-        <w:t xml:space="preserve">ethod, </w:t>
-      </w:r>
-      <w:r>
-        <w:rPr>
-          <w:rFonts w:ascii="Times New Roman" w:eastAsia="Times New Roman" w:hAnsi="Times New Roman" w:cs="Times New Roman"/>
-          <w:b/>
-          <w:bCs/>
-          <w:iCs/>
+        </w:rPr>
+        <w:t xml:space="preserve">ye </w:t>
+      </w:r>
+      <w:r>
+        <w:rPr>
+          <w:rFonts w:ascii="Times New Roman" w:eastAsia="Times New Roman" w:hAnsi="Times New Roman" w:cs="Times New Roman"/>
+          <w:i/>
           <w:color w:val="333333"/>
           <w:sz w:val="18"/>
           <w:szCs w:val="18"/>
-          <w:highlight w:val="yellow"/>
-        </w:rPr>
-        <w:t>E</w:t>
-      </w:r>
-      <w:r>
-        <w:rPr>
-          <w:rFonts w:ascii="Times New Roman" w:eastAsia="Times New Roman" w:hAnsi="Times New Roman" w:cs="Times New Roman"/>
-          <w:b/>
-          <w:bCs/>
-          <w:iCs/>
+        </w:rPr>
+        <w:t>B</w:t>
+      </w:r>
+      <w:r>
+        <w:rPr>
+          <w:rFonts w:ascii="Times New Roman" w:eastAsia="Times New Roman" w:hAnsi="Times New Roman" w:cs="Times New Roman"/>
+          <w:i/>
           <w:color w:val="333333"/>
           <w:sz w:val="18"/>
           <w:szCs w:val="18"/>
-          <w:highlight w:val="yellow"/>
-        </w:rPr>
-        <w:t xml:space="preserve">ye </w:t>
-      </w:r>
-      <w:r>
-        <w:rPr>
-          <w:rFonts w:ascii="Times New Roman" w:eastAsia="Times New Roman" w:hAnsi="Times New Roman" w:cs="Times New Roman"/>
-          <w:b/>
-          <w:bCs/>
-          <w:iCs/>
+        </w:rPr>
+        <w:t xml:space="preserve">link </w:t>
+      </w:r>
+      <w:r>
+        <w:rPr>
+          <w:rFonts w:ascii="Times New Roman" w:eastAsia="Times New Roman" w:hAnsi="Times New Roman" w:cs="Times New Roman"/>
+          <w:i/>
           <w:color w:val="333333"/>
           <w:sz w:val="18"/>
           <w:szCs w:val="18"/>
-          <w:highlight w:val="yellow"/>
-        </w:rPr>
-        <w:t>B</w:t>
-      </w:r>
-      <w:r>
-        <w:rPr>
-          <w:rFonts w:ascii="Times New Roman" w:eastAsia="Times New Roman" w:hAnsi="Times New Roman" w:cs="Times New Roman"/>
-          <w:b/>
-          <w:bCs/>
-          <w:iCs/>
+        </w:rPr>
+        <w:t>D</w:t>
+      </w:r>
+      <w:r>
+        <w:rPr>
+          <w:rFonts w:ascii="Times New Roman" w:eastAsia="Times New Roman" w:hAnsi="Times New Roman" w:cs="Times New Roman"/>
+          <w:i/>
           <w:color w:val="333333"/>
           <w:sz w:val="18"/>
           <w:szCs w:val="18"/>
-          <w:highlight w:val="yellow"/>
-        </w:rPr>
-        <w:t xml:space="preserve">link </w:t>
-      </w:r>
-      <w:r>
-        <w:rPr>
-          <w:rFonts w:ascii="Times New Roman" w:eastAsia="Times New Roman" w:hAnsi="Times New Roman" w:cs="Times New Roman"/>
-          <w:b/>
-          <w:bCs/>
-          <w:iCs/>
+        </w:rPr>
+        <w:t xml:space="preserve">etection, </w:t>
+      </w:r>
+      <w:r>
+        <w:rPr>
+          <w:rFonts w:ascii="Times New Roman" w:eastAsia="Times New Roman" w:hAnsi="Times New Roman" w:cs="Times New Roman"/>
+          <w:i/>
           <w:color w:val="333333"/>
           <w:sz w:val="18"/>
           <w:szCs w:val="18"/>
-          <w:highlight w:val="yellow"/>
-        </w:rPr>
-        <w:t>D</w:t>
-      </w:r>
-      <w:r>
-        <w:rPr>
-          <w:rFonts w:ascii="Times New Roman" w:eastAsia="Times New Roman" w:hAnsi="Times New Roman" w:cs="Times New Roman"/>
-          <w:b/>
-          <w:bCs/>
-          <w:iCs/>
+        </w:rPr>
+        <w:t>F</w:t>
+      </w:r>
+      <w:r>
+        <w:rPr>
+          <w:rFonts w:ascii="Times New Roman" w:eastAsia="Times New Roman" w:hAnsi="Times New Roman" w:cs="Times New Roman"/>
+          <w:i/>
           <w:color w:val="333333"/>
           <w:sz w:val="18"/>
           <w:szCs w:val="18"/>
-          <w:highlight w:val="yellow"/>
-        </w:rPr>
-        <w:t xml:space="preserve">etection, </w:t>
-      </w:r>
-      <w:r>
-        <w:rPr>
-          <w:rFonts w:ascii="Times New Roman" w:eastAsia="Times New Roman" w:hAnsi="Times New Roman" w:cs="Times New Roman"/>
-          <w:b/>
-          <w:bCs/>
-          <w:iCs/>
+        </w:rPr>
+        <w:t xml:space="preserve">acial </w:t>
+      </w:r>
+      <w:r>
+        <w:rPr>
+          <w:rFonts w:ascii="Times New Roman" w:eastAsia="Times New Roman" w:hAnsi="Times New Roman" w:cs="Times New Roman"/>
+          <w:i/>
           <w:color w:val="333333"/>
           <w:sz w:val="18"/>
           <w:szCs w:val="18"/>
-          <w:highlight w:val="yellow"/>
-        </w:rPr>
-        <w:t>F</w:t>
-      </w:r>
-      <w:r>
-        <w:rPr>
-          <w:rFonts w:ascii="Times New Roman" w:eastAsia="Times New Roman" w:hAnsi="Times New Roman" w:cs="Times New Roman"/>
-          <w:b/>
-          <w:bCs/>
-          <w:iCs/>
+        </w:rPr>
+        <w:t>L</w:t>
+      </w:r>
+      <w:r>
+        <w:rPr>
+          <w:rFonts w:ascii="Times New Roman" w:eastAsia="Times New Roman" w:hAnsi="Times New Roman" w:cs="Times New Roman"/>
+          <w:i/>
           <w:color w:val="333333"/>
           <w:sz w:val="18"/>
           <w:szCs w:val="18"/>
-          <w:highlight w:val="yellow"/>
-        </w:rPr>
-        <w:t xml:space="preserve">acial </w:t>
-      </w:r>
-      <w:r>
-        <w:rPr>
-          <w:rFonts w:ascii="Times New Roman" w:eastAsia="Times New Roman" w:hAnsi="Times New Roman" w:cs="Times New Roman"/>
-          <w:b/>
-          <w:bCs/>
-          <w:iCs/>
+        </w:rPr>
+        <w:t xml:space="preserve">andmarks, Eye Aspect Ratio, </w:t>
+      </w:r>
+      <w:r>
+        <w:rPr>
+          <w:rFonts w:ascii="Times New Roman" w:eastAsia="Times New Roman" w:hAnsi="Times New Roman" w:cs="Times New Roman"/>
+          <w:i/>
           <w:color w:val="333333"/>
           <w:sz w:val="18"/>
           <w:szCs w:val="18"/>
-          <w:highlight w:val="yellow"/>
-        </w:rPr>
-        <w:t>L</w:t>
-      </w:r>
-      <w:r>
-        <w:rPr>
-          <w:rFonts w:ascii="Times New Roman" w:eastAsia="Times New Roman" w:hAnsi="Times New Roman" w:cs="Times New Roman"/>
-          <w:b/>
-          <w:bCs/>
-          <w:iCs/>
+        </w:rPr>
+        <w:t>T</w:t>
+      </w:r>
+      <w:r>
+        <w:rPr>
+          <w:rFonts w:ascii="Times New Roman" w:eastAsia="Times New Roman" w:hAnsi="Times New Roman" w:cs="Times New Roman"/>
+          <w:i/>
           <w:color w:val="333333"/>
           <w:sz w:val="18"/>
           <w:szCs w:val="18"/>
-          <w:highlight w:val="yellow"/>
-        </w:rPr>
-        <w:t xml:space="preserve">andmarks, Eye Aspect Ratio, </w:t>
-      </w:r>
-      <w:r>
-        <w:rPr>
-          <w:rFonts w:ascii="Times New Roman" w:eastAsia="Times New Roman" w:hAnsi="Times New Roman" w:cs="Times New Roman"/>
-          <w:b/>
-          <w:bCs/>
-          <w:iCs/>
+        </w:rPr>
+        <w:t xml:space="preserve">wo-factor </w:t>
+      </w:r>
+      <w:r>
+        <w:rPr>
+          <w:rFonts w:ascii="Times New Roman" w:eastAsia="Times New Roman" w:hAnsi="Times New Roman" w:cs="Times New Roman"/>
+          <w:i/>
           <w:color w:val="333333"/>
           <w:sz w:val="18"/>
           <w:szCs w:val="18"/>
-          <w:highlight w:val="yellow"/>
-        </w:rPr>
-        <w:t>T</w:t>
-      </w:r>
-      <w:r>
-        <w:rPr>
-          <w:rFonts w:ascii="Times New Roman" w:eastAsia="Times New Roman" w:hAnsi="Times New Roman" w:cs="Times New Roman"/>
-          <w:b/>
-          <w:bCs/>
-          <w:iCs/>
+        </w:rPr>
+        <w:t>A</w:t>
+      </w:r>
+      <w:r>
+        <w:rPr>
+          <w:rFonts w:ascii="Times New Roman" w:eastAsia="Times New Roman" w:hAnsi="Times New Roman" w:cs="Times New Roman"/>
+          <w:i/>
           <w:color w:val="333333"/>
           <w:sz w:val="18"/>
           <w:szCs w:val="18"/>
-          <w:highlight w:val="yellow"/>
-        </w:rPr>
-        <w:t xml:space="preserve">wo-factor </w:t>
-      </w:r>
-      <w:r>
-        <w:rPr>
-          <w:rFonts w:ascii="Times New Roman" w:eastAsia="Times New Roman" w:hAnsi="Times New Roman" w:cs="Times New Roman"/>
-          <w:b/>
-          <w:bCs/>
-          <w:iCs/>
-          <w:color w:val="333333"/>
-          <w:sz w:val="18"/>
-          <w:szCs w:val="18"/>
-          <w:highlight w:val="yellow"/>
-        </w:rPr>
-        <w:t>A</w:t>
-      </w:r>
-      <w:r>
-        <w:rPr>
-          <w:rFonts w:ascii="Times New Roman" w:eastAsia="Times New Roman" w:hAnsi="Times New Roman" w:cs="Times New Roman"/>
-          <w:b/>
-          <w:bCs/>
-          <w:iCs/>
-          <w:color w:val="333333"/>
-          <w:sz w:val="18"/>
-          <w:szCs w:val="18"/>
-          <w:highlight w:val="yellow"/>
         </w:rPr>
         <w:t>uthentication</w:t>
       </w:r>
       <w:r>
         <w:rPr>
           <w:rFonts w:ascii="Times New Roman" w:eastAsia="Times New Roman" w:hAnsi="Times New Roman" w:cs="Times New Roman"/>
-          <w:b/>
-          <w:bCs/>
-          <w:iCs/>
           <w:color w:val="333333"/>
           <w:kern w:val="36"/>
           <w:sz w:val="18"/>
@@ -1143,44 +1004,40 @@
         <w:spacing w:before="300" w:after="150" w:line="240" w:lineRule="auto"/>
         <w:outlineLvl w:val="0"/>
         <w:rPr>
-          <w:rFonts w:ascii="Bahnschrift" w:eastAsia="Times New Roman" w:hAnsi="Bahnschrift" w:cs="Times New Roman"/>
+          <w:rFonts w:ascii="Times New Roman" w:eastAsia="Times New Roman" w:hAnsi="Times New Roman" w:cs="Times New Roman"/>
           <w:color w:val="333333"/>
           <w:kern w:val="36"/>
           <w:sz w:val="20"/>
           <w:szCs w:val="20"/>
-          <w:highlight w:val="yellow"/>
-        </w:rPr>
-      </w:pPr>
-      <w:r>
-        <w:rPr>
-          <w:rFonts w:ascii="Bahnschrift" w:eastAsia="Times New Roman" w:hAnsi="Bahnschrift" w:cs="Times New Roman"/>
+        </w:rPr>
+      </w:pPr>
+      <w:r>
+        <w:rPr>
+          <w:rFonts w:ascii="Times New Roman" w:eastAsia="Times New Roman" w:hAnsi="Times New Roman" w:cs="Times New Roman"/>
           <w:color w:val="333333"/>
           <w:kern w:val="36"/>
           <w:sz w:val="20"/>
           <w:szCs w:val="20"/>
-          <w:highlight w:val="yellow"/>
         </w:rPr>
         <w:t>I</w:t>
       </w:r>
       <w:r>
         <w:rPr>
-          <w:rFonts w:ascii="Bahnschrift" w:eastAsia="Times New Roman" w:hAnsi="Bahnschrift" w:cs="Times New Roman"/>
+          <w:rFonts w:ascii="Times New Roman" w:eastAsia="Times New Roman" w:hAnsi="Times New Roman" w:cs="Times New Roman"/>
           <w:color w:val="333333"/>
           <w:kern w:val="36"/>
           <w:sz w:val="20"/>
           <w:szCs w:val="20"/>
-          <w:highlight w:val="yellow"/>
         </w:rPr>
         <w:t xml:space="preserve">. </w:t>
       </w:r>
       <w:r>
         <w:rPr>
-          <w:rFonts w:ascii="Bahnschrift" w:eastAsia="Times New Roman" w:hAnsi="Bahnschrift" w:cs="Times New Roman"/>
+          <w:rFonts w:ascii="Times New Roman" w:eastAsia="Times New Roman" w:hAnsi="Times New Roman" w:cs="Times New Roman"/>
           <w:color w:val="333333"/>
           <w:kern w:val="36"/>
           <w:sz w:val="20"/>
           <w:szCs w:val="20"/>
-          <w:highlight w:val="yellow"/>
         </w:rPr>
         <w:t>INTRODUCTION</w:t>
       </w:r>
@@ -1191,81 +1048,63 @@
         <w:spacing w:after="150" w:line="240" w:lineRule="auto"/>
         <w:jc w:val="both"/>
         <w:rPr>
-          <w:rFonts w:ascii="Bahnschrift" w:eastAsia="Times New Roman" w:hAnsi="Bahnschrift" w:cs="Times New Roman"/>
-          <w:color w:val="333333"/>
-          <w:sz w:val="20"/>
-          <w:szCs w:val="20"/>
-          <w:highlight w:val="yellow"/>
-        </w:rPr>
-      </w:pPr>
-      <w:r>
-        <w:rPr>
-          <w:rFonts w:ascii="Bahnschrift" w:eastAsia="Times New Roman" w:hAnsi="Bahnschrift" w:cs="Times New Roman"/>
-          <w:color w:val="333333"/>
-          <w:sz w:val="20"/>
-          <w:szCs w:val="20"/>
-          <w:highlight w:val="yellow"/>
-        </w:rPr>
-        <w:t xml:space="preserve">Privacy, as the name implies, is information that a person does not want others to know or that others are not comfortable knowing. Privacy is the right of every human being, and it arose from the time when humans grabbed leaves to cover their shame. The sense of privacy is the first manifestation of natural man's entry into human society, and it should have arisen before human labor, that is, before primitive man was able to think abstractly, there was a similar awareness and feeling. In this era of rapid technological development, personal data will also be a kind of personal privacy that needs to be protected, because if personal data is not kept confidential, it can be misused or stolen, including the fact that </w:t>
-      </w:r>
-      <w:r>
-        <w:rPr>
-          <w:rFonts w:ascii="Bahnschrift" w:eastAsia="Times New Roman" w:hAnsi="Bahnschrift" w:cs="Times New Roman"/>
-          <w:color w:val="333333"/>
-          <w:sz w:val="20"/>
-          <w:szCs w:val="20"/>
-          <w:highlight w:val="yellow"/>
-        </w:rPr>
-        <w:lastRenderedPageBreak/>
-        <w:t xml:space="preserve">criminals can use the stolen personal data to scam or harass users. </w:t>
-      </w:r>
-      <w:r>
-        <w:rPr>
-          <w:rFonts w:ascii="Bahnschrift" w:eastAsia="Times New Roman" w:hAnsi="Bahnschrift" w:cs="Times New Roman"/>
-          <w:color w:val="333333"/>
-          <w:sz w:val="20"/>
-          <w:szCs w:val="20"/>
-          <w:highlight w:val="yellow"/>
+          <w:rFonts w:ascii="Times New Roman" w:eastAsia="Times New Roman" w:hAnsi="Times New Roman" w:cs="Times New Roman"/>
+          <w:color w:val="333333"/>
+          <w:sz w:val="20"/>
+          <w:szCs w:val="20"/>
+        </w:rPr>
+      </w:pPr>
+      <w:r>
+        <w:rPr>
+          <w:rFonts w:ascii="Times New Roman" w:eastAsia="Times New Roman" w:hAnsi="Times New Roman" w:cs="Times New Roman"/>
+          <w:color w:val="333333"/>
+          <w:sz w:val="20"/>
+          <w:szCs w:val="20"/>
+        </w:rPr>
+        <w:t xml:space="preserve">Privacy, as the name implies, is information that a person does not want others to know or that others are not comfortable knowing. Privacy is the right of every human being, and it arose from the time when humans grabbed leaves to cover their shame. The sense of privacy is the first manifestation of natural man's entry into human society, and it should have arisen before human labor, that is, before primitive man was able to think abstractly, there was a similar awareness and feeling. In this era of rapid technological development, personal data will also be a kind of personal privacy that needs to be protected, because if personal data is not kept confidential, it can be misused or stolen, including the fact that criminals can use the stolen personal data to scam or harass users. </w:t>
+      </w:r>
+      <w:r>
+        <w:rPr>
+          <w:rFonts w:ascii="Times New Roman" w:eastAsia="Times New Roman" w:hAnsi="Times New Roman" w:cs="Times New Roman"/>
+          <w:color w:val="333333"/>
+          <w:sz w:val="20"/>
+          <w:szCs w:val="20"/>
         </w:rPr>
         <w:t xml:space="preserve">Besides, watermarking is introduced to protect </w:t>
       </w:r>
       <w:r>
         <w:rPr>
-          <w:rFonts w:ascii="Bahnschrift" w:eastAsia="Times New Roman" w:hAnsi="Bahnschrift" w:cs="Times New Roman"/>
-          <w:color w:val="333333"/>
-          <w:sz w:val="20"/>
-          <w:szCs w:val="20"/>
-          <w:highlight w:val="yellow"/>
+          <w:rFonts w:ascii="Times New Roman" w:eastAsia="Times New Roman" w:hAnsi="Times New Roman" w:cs="Times New Roman"/>
+          <w:color w:val="333333"/>
+          <w:sz w:val="20"/>
+          <w:szCs w:val="20"/>
         </w:rPr>
         <w:t>personal</w:t>
       </w:r>
       <w:r>
         <w:rPr>
-          <w:rFonts w:ascii="Bahnschrift" w:eastAsia="Times New Roman" w:hAnsi="Bahnschrift" w:cs="Times New Roman"/>
-          <w:color w:val="333333"/>
-          <w:sz w:val="20"/>
-          <w:szCs w:val="20"/>
-          <w:highlight w:val="yellow"/>
+          <w:rFonts w:ascii="Times New Roman" w:eastAsia="Times New Roman" w:hAnsi="Times New Roman" w:cs="Times New Roman"/>
+          <w:color w:val="333333"/>
+          <w:sz w:val="20"/>
+          <w:szCs w:val="20"/>
         </w:rPr>
         <w:t xml:space="preserve"> information such as personal </w:t>
       </w:r>
       <w:r>
         <w:rPr>
-          <w:rFonts w:ascii="Bahnschrift" w:eastAsia="Times New Roman" w:hAnsi="Bahnschrift" w:cs="Times New Roman"/>
-          <w:color w:val="333333"/>
-          <w:sz w:val="20"/>
-          <w:szCs w:val="20"/>
-          <w:highlight w:val="yellow"/>
+          <w:rFonts w:ascii="Times New Roman" w:eastAsia="Times New Roman" w:hAnsi="Times New Roman" w:cs="Times New Roman"/>
+          <w:color w:val="333333"/>
+          <w:sz w:val="20"/>
+          <w:szCs w:val="20"/>
         </w:rPr>
         <w:t>pictures</w:t>
       </w:r>
       <w:r>
         <w:rPr>
-          <w:rFonts w:ascii="Bahnschrift" w:eastAsia="Times New Roman" w:hAnsi="Bahnschrift" w:cs="Times New Roman"/>
-          <w:color w:val="333333"/>
-          <w:sz w:val="20"/>
-          <w:szCs w:val="20"/>
-          <w:highlight w:val="yellow"/>
+          <w:rFonts w:ascii="Times New Roman" w:eastAsia="Times New Roman" w:hAnsi="Times New Roman" w:cs="Times New Roman"/>
+          <w:color w:val="333333"/>
+          <w:sz w:val="20"/>
+          <w:szCs w:val="20"/>
         </w:rPr>
         <w:t xml:space="preserve"> from tampering [1].</w:t>
       </w:r>
@@ -1276,71 +1115,75 @@
         <w:spacing w:after="150" w:line="240" w:lineRule="auto"/>
         <w:jc w:val="both"/>
         <w:rPr>
-          <w:rFonts w:ascii="Bahnschrift" w:eastAsia="Times New Roman" w:hAnsi="Bahnschrift" w:cs="Times New Roman"/>
-          <w:color w:val="333333"/>
-          <w:sz w:val="20"/>
-          <w:szCs w:val="20"/>
-        </w:rPr>
-      </w:pPr>
-      <w:r>
-        <w:rPr>
-          <w:rFonts w:ascii="Bahnschrift" w:eastAsia="Times New Roman" w:hAnsi="Bahnschrift" w:cs="Times New Roman"/>
-          <w:color w:val="333333"/>
-          <w:sz w:val="20"/>
-          <w:szCs w:val="20"/>
-          <w:highlight w:val="yellow"/>
+          <w:rFonts w:ascii="Times New Roman" w:eastAsia="Times New Roman" w:hAnsi="Times New Roman" w:cs="Times New Roman"/>
+          <w:color w:val="333333"/>
+          <w:sz w:val="20"/>
+          <w:szCs w:val="20"/>
+        </w:rPr>
+      </w:pPr>
+      <w:r>
+        <w:rPr>
+          <w:rFonts w:ascii="Times New Roman" w:eastAsia="Times New Roman" w:hAnsi="Times New Roman" w:cs="Times New Roman"/>
+          <w:color w:val="333333"/>
+          <w:sz w:val="20"/>
+          <w:szCs w:val="20"/>
         </w:rPr>
         <w:t xml:space="preserve">The first line of defense to protect users' privacy is the login username and password for each platform, </w:t>
       </w:r>
       <w:r>
         <w:rPr>
-          <w:rFonts w:ascii="Bahnschrift" w:eastAsia="Times New Roman" w:hAnsi="Bahnschrift" w:cs="Times New Roman"/>
-          <w:color w:val="333333"/>
-          <w:sz w:val="20"/>
-          <w:szCs w:val="20"/>
-          <w:highlight w:val="yellow"/>
+          <w:rFonts w:ascii="Times New Roman" w:eastAsia="Times New Roman" w:hAnsi="Times New Roman" w:cs="Times New Roman"/>
+          <w:color w:val="333333"/>
+          <w:sz w:val="20"/>
+          <w:szCs w:val="20"/>
         </w:rPr>
         <w:t>website,</w:t>
       </w:r>
       <w:r>
         <w:rPr>
-          <w:rFonts w:ascii="Bahnschrift" w:eastAsia="Times New Roman" w:hAnsi="Bahnschrift" w:cs="Times New Roman"/>
-          <w:color w:val="333333"/>
-          <w:sz w:val="20"/>
-          <w:szCs w:val="20"/>
-          <w:highlight w:val="yellow"/>
+          <w:rFonts w:ascii="Times New Roman" w:eastAsia="Times New Roman" w:hAnsi="Times New Roman" w:cs="Times New Roman"/>
+          <w:color w:val="333333"/>
+          <w:sz w:val="20"/>
+          <w:szCs w:val="20"/>
         </w:rPr>
         <w:t xml:space="preserve"> or application</w:t>
       </w:r>
       <w:r>
         <w:rPr>
-          <w:rFonts w:ascii="Bahnschrift" w:eastAsia="Times New Roman" w:hAnsi="Bahnschrift" w:cs="Times New Roman"/>
-          <w:color w:val="333333"/>
-          <w:sz w:val="20"/>
-          <w:szCs w:val="20"/>
-          <w:highlight w:val="yellow"/>
+          <w:rFonts w:ascii="Times New Roman" w:eastAsia="Times New Roman" w:hAnsi="Times New Roman" w:cs="Times New Roman"/>
+          <w:color w:val="333333"/>
+          <w:sz w:val="20"/>
+          <w:szCs w:val="20"/>
         </w:rPr>
         <w:t>.</w:t>
       </w:r>
       <w:r>
         <w:rPr>
-          <w:rFonts w:ascii="Bahnschrift" w:eastAsia="Times New Roman" w:hAnsi="Bahnschrift" w:cs="Times New Roman"/>
-          <w:color w:val="333333"/>
-          <w:sz w:val="20"/>
-          <w:szCs w:val="20"/>
-          <w:highlight w:val="yellow"/>
+          <w:rFonts w:ascii="Times New Roman" w:eastAsia="Times New Roman" w:hAnsi="Times New Roman" w:cs="Times New Roman"/>
+          <w:color w:val="333333"/>
+          <w:sz w:val="20"/>
+          <w:szCs w:val="20"/>
         </w:rPr>
         <w:t xml:space="preserve"> </w:t>
       </w:r>
       <w:r>
         <w:rPr>
-          <w:rFonts w:ascii="Bahnschrift" w:eastAsia="Times New Roman" w:hAnsi="Bahnschrift" w:cs="Times New Roman"/>
-          <w:color w:val="333333"/>
-          <w:sz w:val="20"/>
-          <w:szCs w:val="20"/>
-          <w:highlight w:val="yellow"/>
-        </w:rPr>
-        <w:t>Most of today's password authentication services often mandate users to create complex passwords comprising a combination of letters, numbers, and special characters. However, this practice often poses a challenge for users to remember their passwords.</w:t>
+          <w:rFonts w:ascii="Times New Roman" w:eastAsia="Times New Roman" w:hAnsi="Times New Roman" w:cs="Times New Roman"/>
+          <w:color w:val="333333"/>
+          <w:sz w:val="20"/>
+          <w:szCs w:val="20"/>
+        </w:rPr>
+        <w:t xml:space="preserve">Most of today's password authentication services often mandate users to create complex passwords </w:t>
+      </w:r>
+      <w:r>
+        <w:rPr>
+          <w:rFonts w:ascii="Times New Roman" w:eastAsia="Times New Roman" w:hAnsi="Times New Roman" w:cs="Times New Roman"/>
+          <w:color w:val="333333"/>
+          <w:sz w:val="20"/>
+          <w:szCs w:val="20"/>
+        </w:rPr>
+        <w:lastRenderedPageBreak/>
+        <w:t>comprising a combination of letters, numbers, and special characters. However, this practice often poses a challenge for users to remember their passwords.</w:t>
       </w:r>
     </w:p>
     <w:p>
@@ -1638,18 +1481,16 @@
         <w:rPr>
           <w:rFonts w:ascii="Times New Roman" w:eastAsia="Times New Roman" w:hAnsi="Times New Roman" w:cs="Times New Roman"/>
           <w:color w:val="333333"/>
-          <w:sz w:val="10"/>
-          <w:szCs w:val="10"/>
-          <w:highlight w:val="yellow"/>
-        </w:rPr>
-      </w:pPr>
-      <w:r>
-        <w:rPr>
-          <w:rFonts w:ascii="Times New Roman" w:eastAsia="Times New Roman" w:hAnsi="Times New Roman" w:cs="Times New Roman"/>
-          <w:color w:val="333333"/>
-          <w:sz w:val="10"/>
-          <w:szCs w:val="10"/>
-          <w:highlight w:val="yellow"/>
+          <w:sz w:val="20"/>
+          <w:szCs w:val="20"/>
+        </w:rPr>
+      </w:pPr>
+      <w:r>
+        <w:rPr>
+          <w:rFonts w:ascii="Times New Roman" w:eastAsia="Times New Roman" w:hAnsi="Times New Roman" w:cs="Times New Roman"/>
+          <w:color w:val="333333"/>
+          <w:sz w:val="20"/>
+          <w:szCs w:val="20"/>
         </w:rPr>
         <w:t>II</w:t>
       </w:r>
@@ -1657,9 +1498,8 @@
         <w:rPr>
           <w:rFonts w:ascii="Times New Roman" w:eastAsia="Times New Roman" w:hAnsi="Times New Roman" w:cs="Times New Roman"/>
           <w:color w:val="333333"/>
-          <w:sz w:val="10"/>
-          <w:szCs w:val="10"/>
-          <w:highlight w:val="yellow"/>
+          <w:sz w:val="20"/>
+          <w:szCs w:val="20"/>
         </w:rPr>
         <w:t>. LITERATURE REVIEW</w:t>
       </w:r>
@@ -1671,9 +1511,8 @@
         <w:rPr>
           <w:rFonts w:ascii="Times New Roman" w:eastAsia="Times New Roman" w:hAnsi="Times New Roman" w:cs="Times New Roman"/>
           <w:color w:val="333333"/>
-          <w:sz w:val="10"/>
-          <w:szCs w:val="10"/>
-          <w:highlight w:val="yellow"/>
+          <w:sz w:val="20"/>
+          <w:szCs w:val="20"/>
         </w:rPr>
       </w:pPr>
       <w:r>
@@ -1681,9 +1520,8 @@
           <w:rFonts w:ascii="Times New Roman" w:eastAsia="Times New Roman" w:hAnsi="Times New Roman" w:cs="Times New Roman"/>
           <w:i/>
           <w:color w:val="333333"/>
-          <w:sz w:val="10"/>
-          <w:szCs w:val="10"/>
-          <w:highlight w:val="yellow"/>
+          <w:sz w:val="20"/>
+          <w:szCs w:val="20"/>
         </w:rPr>
         <w:t>A</w:t>
       </w:r>
@@ -1692,9 +1530,8 @@
           <w:rFonts w:ascii="Times New Roman" w:eastAsia="Times New Roman" w:hAnsi="Times New Roman" w:cs="Times New Roman"/>
           <w:i/>
           <w:color w:val="333333"/>
-          <w:sz w:val="10"/>
-          <w:szCs w:val="10"/>
-          <w:highlight w:val="yellow"/>
+          <w:sz w:val="20"/>
+          <w:szCs w:val="20"/>
         </w:rPr>
         <w:t xml:space="preserve">. </w:t>
       </w:r>
@@ -1703,9 +1540,8 @@
           <w:rFonts w:ascii="Times New Roman" w:eastAsia="Times New Roman" w:hAnsi="Times New Roman" w:cs="Times New Roman"/>
           <w:i/>
           <w:color w:val="333333"/>
-          <w:sz w:val="10"/>
-          <w:szCs w:val="10"/>
-          <w:highlight w:val="yellow"/>
+          <w:sz w:val="20"/>
+          <w:szCs w:val="20"/>
         </w:rPr>
         <w:t xml:space="preserve">The </w:t>
       </w:r>
@@ -1714,9 +1550,8 @@
           <w:rFonts w:ascii="Times New Roman" w:eastAsia="Times New Roman" w:hAnsi="Times New Roman" w:cs="Times New Roman"/>
           <w:i/>
           <w:color w:val="333333"/>
-          <w:sz w:val="10"/>
-          <w:szCs w:val="10"/>
-          <w:highlight w:val="yellow"/>
+          <w:sz w:val="20"/>
+          <w:szCs w:val="20"/>
         </w:rPr>
         <w:t>U</w:t>
       </w:r>
@@ -1725,9 +1560,8 @@
           <w:rFonts w:ascii="Times New Roman" w:eastAsia="Times New Roman" w:hAnsi="Times New Roman" w:cs="Times New Roman"/>
           <w:i/>
           <w:color w:val="333333"/>
-          <w:sz w:val="10"/>
-          <w:szCs w:val="10"/>
-          <w:highlight w:val="yellow"/>
+          <w:sz w:val="20"/>
+          <w:szCs w:val="20"/>
         </w:rPr>
         <w:t xml:space="preserve">se of </w:t>
       </w:r>
@@ -1736,9 +1570,8 @@
           <w:rFonts w:ascii="Times New Roman" w:eastAsia="Times New Roman" w:hAnsi="Times New Roman" w:cs="Times New Roman"/>
           <w:i/>
           <w:color w:val="333333"/>
-          <w:sz w:val="10"/>
-          <w:szCs w:val="10"/>
-          <w:highlight w:val="yellow"/>
+          <w:sz w:val="20"/>
+          <w:szCs w:val="20"/>
         </w:rPr>
         <w:t>E</w:t>
       </w:r>
@@ -1747,9 +1580,8 @@
           <w:rFonts w:ascii="Times New Roman" w:eastAsia="Times New Roman" w:hAnsi="Times New Roman" w:cs="Times New Roman"/>
           <w:i/>
           <w:color w:val="333333"/>
-          <w:sz w:val="10"/>
-          <w:szCs w:val="10"/>
-          <w:highlight w:val="yellow"/>
+          <w:sz w:val="20"/>
+          <w:szCs w:val="20"/>
         </w:rPr>
         <w:t xml:space="preserve">ye </w:t>
       </w:r>
@@ -1758,9 +1590,8 @@
           <w:rFonts w:ascii="Times New Roman" w:eastAsia="Times New Roman" w:hAnsi="Times New Roman" w:cs="Times New Roman"/>
           <w:i/>
           <w:color w:val="333333"/>
-          <w:sz w:val="10"/>
-          <w:szCs w:val="10"/>
-          <w:highlight w:val="yellow"/>
+          <w:sz w:val="20"/>
+          <w:szCs w:val="20"/>
         </w:rPr>
         <w:t>B</w:t>
       </w:r>
@@ -1769,9 +1600,8 @@
           <w:rFonts w:ascii="Times New Roman" w:eastAsia="Times New Roman" w:hAnsi="Times New Roman" w:cs="Times New Roman"/>
           <w:i/>
           <w:color w:val="333333"/>
-          <w:sz w:val="10"/>
-          <w:szCs w:val="10"/>
-          <w:highlight w:val="yellow"/>
+          <w:sz w:val="20"/>
+          <w:szCs w:val="20"/>
         </w:rPr>
         <w:t xml:space="preserve">link </w:t>
       </w:r>
@@ -1780,9 +1610,8 @@
           <w:rFonts w:ascii="Times New Roman" w:eastAsia="Times New Roman" w:hAnsi="Times New Roman" w:cs="Times New Roman"/>
           <w:i/>
           <w:color w:val="333333"/>
-          <w:sz w:val="10"/>
-          <w:szCs w:val="10"/>
-          <w:highlight w:val="yellow"/>
+          <w:sz w:val="20"/>
+          <w:szCs w:val="20"/>
         </w:rPr>
         <w:t>D</w:t>
       </w:r>
@@ -1791,9 +1620,8 @@
           <w:rFonts w:ascii="Times New Roman" w:eastAsia="Times New Roman" w:hAnsi="Times New Roman" w:cs="Times New Roman"/>
           <w:i/>
           <w:color w:val="333333"/>
-          <w:sz w:val="10"/>
-          <w:szCs w:val="10"/>
-          <w:highlight w:val="yellow"/>
+          <w:sz w:val="20"/>
+          <w:szCs w:val="20"/>
         </w:rPr>
         <w:t>etection</w:t>
       </w:r>
@@ -1806,18 +1634,16 @@
         <w:rPr>
           <w:rFonts w:ascii="Times New Roman" w:eastAsia="Times New Roman" w:hAnsi="Times New Roman" w:cs="Times New Roman"/>
           <w:color w:val="333333"/>
-          <w:sz w:val="10"/>
-          <w:szCs w:val="10"/>
-          <w:highlight w:val="yellow"/>
-        </w:rPr>
-      </w:pPr>
-      <w:r>
-        <w:rPr>
-          <w:rFonts w:ascii="Times New Roman" w:eastAsia="Times New Roman" w:hAnsi="Times New Roman" w:cs="Times New Roman"/>
-          <w:color w:val="333333"/>
-          <w:sz w:val="10"/>
-          <w:szCs w:val="10"/>
-          <w:highlight w:val="yellow"/>
+          <w:sz w:val="20"/>
+          <w:szCs w:val="20"/>
+        </w:rPr>
+      </w:pPr>
+      <w:r>
+        <w:rPr>
+          <w:rFonts w:ascii="Times New Roman" w:eastAsia="Times New Roman" w:hAnsi="Times New Roman" w:cs="Times New Roman"/>
+          <w:color w:val="333333"/>
+          <w:sz w:val="20"/>
+          <w:szCs w:val="20"/>
         </w:rPr>
         <w:t xml:space="preserve">Eye blinking is an unconscious biological characteristic, and generally healthy people blink at intervals of 2s to 10s, with eye closure durations of 100ms to 400ms </w:t>
       </w:r>
@@ -1825,9 +1651,8 @@
         <w:rPr>
           <w:rFonts w:ascii="Times New Roman" w:eastAsia="Times New Roman" w:hAnsi="Times New Roman" w:cs="Times New Roman"/>
           <w:color w:val="333333"/>
-          <w:sz w:val="10"/>
-          <w:szCs w:val="10"/>
-          <w:highlight w:val="yellow"/>
+          <w:sz w:val="20"/>
+          <w:szCs w:val="20"/>
         </w:rPr>
         <w:t>[</w:t>
       </w:r>
@@ -1835,9 +1660,8 @@
         <w:rPr>
           <w:rFonts w:ascii="Times New Roman" w:eastAsia="Times New Roman" w:hAnsi="Times New Roman" w:cs="Times New Roman"/>
           <w:color w:val="333333"/>
-          <w:sz w:val="10"/>
-          <w:szCs w:val="10"/>
-          <w:highlight w:val="yellow"/>
+          <w:sz w:val="20"/>
+          <w:szCs w:val="20"/>
         </w:rPr>
         <w:t>4</w:t>
       </w:r>
@@ -1845,9 +1669,8 @@
         <w:rPr>
           <w:rFonts w:ascii="Times New Roman" w:eastAsia="Times New Roman" w:hAnsi="Times New Roman" w:cs="Times New Roman"/>
           <w:color w:val="333333"/>
-          <w:sz w:val="10"/>
-          <w:szCs w:val="10"/>
-          <w:highlight w:val="yellow"/>
+          <w:sz w:val="20"/>
+          <w:szCs w:val="20"/>
         </w:rPr>
         <w:t>]</w:t>
       </w:r>
@@ -1855,9 +1678,8 @@
         <w:rPr>
           <w:rFonts w:ascii="Times New Roman" w:eastAsia="Times New Roman" w:hAnsi="Times New Roman" w:cs="Times New Roman"/>
           <w:color w:val="333333"/>
-          <w:sz w:val="10"/>
-          <w:szCs w:val="10"/>
-          <w:highlight w:val="yellow"/>
+          <w:sz w:val="20"/>
+          <w:szCs w:val="20"/>
         </w:rPr>
         <w:t xml:space="preserve">. using the unconscious blink frequency of healthy people, blink systems are mainly used in two scenarios, such as fatigue detection and in vivo detection. </w:t>
       </w:r>
@@ -1870,17 +1692,16 @@
         <w:rPr>
           <w:rFonts w:ascii="Times New Roman" w:eastAsia="Times New Roman" w:hAnsi="Times New Roman" w:cs="Times New Roman"/>
           <w:color w:val="333333"/>
-          <w:sz w:val="10"/>
-          <w:szCs w:val="10"/>
-        </w:rPr>
-      </w:pPr>
-      <w:r>
-        <w:rPr>
-          <w:rFonts w:ascii="Times New Roman" w:eastAsia="Times New Roman" w:hAnsi="Times New Roman" w:cs="Times New Roman"/>
-          <w:color w:val="333333"/>
-          <w:sz w:val="10"/>
-          <w:szCs w:val="10"/>
-          <w:highlight w:val="yellow"/>
+          <w:sz w:val="20"/>
+          <w:szCs w:val="20"/>
+        </w:rPr>
+      </w:pPr>
+      <w:r>
+        <w:rPr>
+          <w:rFonts w:ascii="Times New Roman" w:eastAsia="Times New Roman" w:hAnsi="Times New Roman" w:cs="Times New Roman"/>
+          <w:color w:val="333333"/>
+          <w:sz w:val="20"/>
+          <w:szCs w:val="20"/>
         </w:rPr>
         <w:t xml:space="preserve">Conscious blinking, or voluntary blinking </w:t>
       </w:r>
@@ -1888,9 +1709,8 @@
         <w:rPr>
           <w:rFonts w:ascii="Times New Roman" w:eastAsia="Times New Roman" w:hAnsi="Times New Roman" w:cs="Times New Roman"/>
           <w:color w:val="333333"/>
-          <w:sz w:val="10"/>
-          <w:szCs w:val="10"/>
-          <w:highlight w:val="yellow"/>
+          <w:sz w:val="20"/>
+          <w:szCs w:val="20"/>
         </w:rPr>
         <w:t>[</w:t>
       </w:r>
@@ -1898,9 +1718,8 @@
         <w:rPr>
           <w:rFonts w:ascii="Times New Roman" w:eastAsia="Times New Roman" w:hAnsi="Times New Roman" w:cs="Times New Roman"/>
           <w:color w:val="333333"/>
-          <w:sz w:val="10"/>
-          <w:szCs w:val="10"/>
-          <w:highlight w:val="yellow"/>
+          <w:sz w:val="20"/>
+          <w:szCs w:val="20"/>
         </w:rPr>
         <w:t>4</w:t>
       </w:r>
@@ -1908,9 +1727,8 @@
         <w:rPr>
           <w:rFonts w:ascii="Times New Roman" w:eastAsia="Times New Roman" w:hAnsi="Times New Roman" w:cs="Times New Roman"/>
           <w:color w:val="333333"/>
-          <w:sz w:val="10"/>
-          <w:szCs w:val="10"/>
-          <w:highlight w:val="yellow"/>
+          <w:sz w:val="20"/>
+          <w:szCs w:val="20"/>
         </w:rPr>
         <w:t>]</w:t>
       </w:r>
@@ -1918,9 +1736,8 @@
         <w:rPr>
           <w:rFonts w:ascii="Times New Roman" w:eastAsia="Times New Roman" w:hAnsi="Times New Roman" w:cs="Times New Roman"/>
           <w:color w:val="333333"/>
-          <w:sz w:val="10"/>
-          <w:szCs w:val="10"/>
-          <w:highlight w:val="yellow"/>
+          <w:sz w:val="20"/>
+          <w:szCs w:val="20"/>
         </w:rPr>
         <w:t xml:space="preserve">, refers to the conscious and purposeful act of blinking. It involves utilizing all the relevant muscles </w:t>
       </w:r>
@@ -1928,9 +1745,8 @@
         <w:rPr>
           <w:rFonts w:ascii="Times New Roman" w:eastAsia="Times New Roman" w:hAnsi="Times New Roman" w:cs="Times New Roman"/>
           <w:color w:val="333333"/>
-          <w:sz w:val="10"/>
-          <w:szCs w:val="10"/>
-          <w:highlight w:val="yellow"/>
+          <w:sz w:val="20"/>
+          <w:szCs w:val="20"/>
         </w:rPr>
         <w:t>[</w:t>
       </w:r>
@@ -1938,9 +1754,8 @@
         <w:rPr>
           <w:rFonts w:ascii="Times New Roman" w:eastAsia="Times New Roman" w:hAnsi="Times New Roman" w:cs="Times New Roman"/>
           <w:color w:val="333333"/>
-          <w:sz w:val="10"/>
-          <w:szCs w:val="10"/>
-          <w:highlight w:val="yellow"/>
+          <w:sz w:val="20"/>
+          <w:szCs w:val="20"/>
         </w:rPr>
         <w:t>5</w:t>
       </w:r>
@@ -1948,9 +1763,8 @@
         <w:rPr>
           <w:rFonts w:ascii="Times New Roman" w:eastAsia="Times New Roman" w:hAnsi="Times New Roman" w:cs="Times New Roman"/>
           <w:color w:val="333333"/>
-          <w:sz w:val="10"/>
-          <w:szCs w:val="10"/>
-          <w:highlight w:val="yellow"/>
+          <w:sz w:val="20"/>
+          <w:szCs w:val="20"/>
         </w:rPr>
         <w:t>]</w:t>
       </w:r>
@@ -1958,9 +1772,8 @@
         <w:rPr>
           <w:rFonts w:ascii="Times New Roman" w:eastAsia="Times New Roman" w:hAnsi="Times New Roman" w:cs="Times New Roman"/>
           <w:color w:val="333333"/>
-          <w:sz w:val="10"/>
-          <w:szCs w:val="10"/>
-          <w:highlight w:val="yellow"/>
+          <w:sz w:val="20"/>
+          <w:szCs w:val="20"/>
         </w:rPr>
         <w:t xml:space="preserve"> and being fully present and engaged in the blinking behavior, rather than an automatic or unconscious reflex. On the other hand, it can be used as an interactive system for special occasions or special populations</w:t>
       </w:r>
@@ -1968,9 +1781,8 @@
         <w:rPr>
           <w:rFonts w:ascii="Times New Roman" w:eastAsia="Times New Roman" w:hAnsi="Times New Roman" w:cs="Times New Roman"/>
           <w:color w:val="333333"/>
-          <w:sz w:val="10"/>
-          <w:szCs w:val="10"/>
-          <w:highlight w:val="yellow"/>
+          <w:sz w:val="18"/>
+          <w:szCs w:val="18"/>
         </w:rPr>
         <w:t>.</w:t>
       </w:r>
@@ -2066,27 +1878,7 @@
           <w:sz w:val="20"/>
           <w:szCs w:val="20"/>
         </w:rPr>
-        <w:t xml:space="preserve">], and the fatigue rate is so high that it is necessary to prevent accidents caused by drowsiness. One of the things that can prevent this is </w:t>
-      </w:r>
-      <w:proofErr w:type="gramStart"/>
-      <w:r>
-        <w:rPr>
-          <w:rFonts w:ascii="Times New Roman" w:eastAsia="Times New Roman" w:hAnsi="Times New Roman" w:cs="Times New Roman"/>
-          <w:color w:val="333333"/>
-          <w:sz w:val="20"/>
-          <w:szCs w:val="20"/>
-        </w:rPr>
-        <w:t>a Driver</w:t>
-      </w:r>
-      <w:proofErr w:type="gramEnd"/>
-      <w:r>
-        <w:rPr>
-          <w:rFonts w:ascii="Times New Roman" w:eastAsia="Times New Roman" w:hAnsi="Times New Roman" w:cs="Times New Roman"/>
-          <w:color w:val="333333"/>
-          <w:sz w:val="20"/>
-          <w:szCs w:val="20"/>
-        </w:rPr>
-        <w:t xml:space="preserve"> Monitoring Systems (DMS), and blink detection is also used in this technology. </w:t>
+        <w:t xml:space="preserve">], and the fatigue rate is so high that it is necessary to prevent accidents caused by drowsiness. One of the things that can prevent this is a Driver Monitoring Systems (DMS), and blink detection is also used in this technology. </w:t>
       </w:r>
     </w:p>
     <w:p>
@@ -2108,6 +1900,7 @@
           <w:sz w:val="20"/>
           <w:szCs w:val="20"/>
         </w:rPr>
+        <w:lastRenderedPageBreak/>
         <w:t>Blink detection is used in a DMS based on visual sensors to detect driver status indicators. Human beings have distinct facial expressions or characteristics when they are tired or tired, such as more frequent blinking, longer blink durations, or even the absence of blinking because they are asleep, and these actions are very useful as a basis for judgment</w:t>
       </w:r>
       <w:r>
@@ -2139,37 +1932,28 @@
         <w:spacing w:after="150" w:line="240" w:lineRule="auto"/>
         <w:rPr>
           <w:rFonts w:ascii="Times New Roman" w:eastAsia="Times New Roman" w:hAnsi="Times New Roman" w:cs="Times New Roman"/>
-          <w:b/>
-          <w:bCs/>
-          <w:color w:val="333333"/>
-          <w:sz w:val="20"/>
-          <w:szCs w:val="20"/>
-          <w:highlight w:val="yellow"/>
-        </w:rPr>
-      </w:pPr>
-      <w:r>
-        <w:rPr>
-          <w:rFonts w:ascii="Times New Roman" w:eastAsia="Times New Roman" w:hAnsi="Times New Roman" w:cs="Times New Roman"/>
-          <w:b/>
-          <w:bCs/>
+          <w:color w:val="333333"/>
+          <w:sz w:val="20"/>
+          <w:szCs w:val="20"/>
+        </w:rPr>
+      </w:pPr>
+      <w:r>
+        <w:rPr>
+          <w:rFonts w:ascii="Times New Roman" w:eastAsia="Times New Roman" w:hAnsi="Times New Roman" w:cs="Times New Roman"/>
           <w:i/>
           <w:color w:val="333333"/>
           <w:sz w:val="20"/>
           <w:szCs w:val="20"/>
-          <w:highlight w:val="yellow"/>
         </w:rPr>
         <w:t>C</w:t>
       </w:r>
       <w:r>
         <w:rPr>
           <w:rFonts w:ascii="Times New Roman" w:eastAsia="Times New Roman" w:hAnsi="Times New Roman" w:cs="Times New Roman"/>
-          <w:b/>
-          <w:bCs/>
           <w:i/>
           <w:color w:val="333333"/>
           <w:sz w:val="20"/>
           <w:szCs w:val="20"/>
-          <w:highlight w:val="yellow"/>
         </w:rPr>
         <w:t>. In Vivo Detection Assistance for Face Recognition</w:t>
       </w:r>
@@ -2181,103 +1965,19 @@
         <w:jc w:val="both"/>
         <w:rPr>
           <w:rFonts w:ascii="Times New Roman" w:eastAsia="Times New Roman" w:hAnsi="Times New Roman" w:cs="Times New Roman"/>
-          <w:b/>
-          <w:bCs/>
-          <w:color w:val="333333"/>
-          <w:sz w:val="20"/>
-          <w:szCs w:val="20"/>
-          <w:highlight w:val="yellow"/>
-        </w:rPr>
-      </w:pPr>
-      <w:r>
-        <w:rPr>
-          <w:rFonts w:ascii="Times New Roman" w:eastAsia="Times New Roman" w:hAnsi="Times New Roman" w:cs="Times New Roman"/>
-          <w:b/>
-          <w:bCs/>
-          <w:color w:val="333333"/>
-          <w:sz w:val="20"/>
-          <w:szCs w:val="20"/>
-          <w:highlight w:val="yellow"/>
-        </w:rPr>
-        <w:t xml:space="preserve">With the development of these technologies, the application of face recognition technology is becoming </w:t>
-      </w:r>
-      <w:proofErr w:type="gramStart"/>
-      <w:r>
-        <w:rPr>
-          <w:rFonts w:ascii="Times New Roman" w:eastAsia="Times New Roman" w:hAnsi="Times New Roman" w:cs="Times New Roman"/>
-          <w:b/>
-          <w:bCs/>
-          <w:color w:val="333333"/>
-          <w:sz w:val="20"/>
-          <w:szCs w:val="20"/>
-          <w:highlight w:val="yellow"/>
-        </w:rPr>
-        <w:t>more and more</w:t>
-      </w:r>
-      <w:proofErr w:type="gramEnd"/>
-      <w:r>
-        <w:rPr>
-          <w:rFonts w:ascii="Times New Roman" w:eastAsia="Times New Roman" w:hAnsi="Times New Roman" w:cs="Times New Roman"/>
-          <w:b/>
-          <w:bCs/>
-          <w:color w:val="333333"/>
-          <w:sz w:val="20"/>
-          <w:szCs w:val="20"/>
-          <w:highlight w:val="yellow"/>
-        </w:rPr>
-        <w:t xml:space="preserve"> widespread, but also with the development of technology is </w:t>
-      </w:r>
-      <w:proofErr w:type="gramStart"/>
-      <w:r>
-        <w:rPr>
-          <w:rFonts w:ascii="Times New Roman" w:eastAsia="Times New Roman" w:hAnsi="Times New Roman" w:cs="Times New Roman"/>
-          <w:b/>
-          <w:bCs/>
-          <w:color w:val="333333"/>
-          <w:sz w:val="20"/>
-          <w:szCs w:val="20"/>
-          <w:highlight w:val="yellow"/>
-        </w:rPr>
-        <w:t>the increasing</w:t>
-      </w:r>
-      <w:proofErr w:type="gramEnd"/>
-      <w:r>
-        <w:rPr>
-          <w:rFonts w:ascii="Times New Roman" w:eastAsia="Times New Roman" w:hAnsi="Times New Roman" w:cs="Times New Roman"/>
-          <w:b/>
-          <w:bCs/>
-          <w:color w:val="333333"/>
-          <w:sz w:val="20"/>
-          <w:szCs w:val="20"/>
-          <w:highlight w:val="yellow"/>
-        </w:rPr>
-        <w:t xml:space="preserve"> security risks. Some images from movies and films are slowly becoming reality, and unsuspecting people can easily pass face recognition by putting on a photo or mask prepared in advance to disguise themselves as other people. As the risks and pitfalls of such face forgery increase day by day, in vivo detection (liveness detection) technology is gaining </w:t>
-      </w:r>
-      <w:proofErr w:type="gramStart"/>
-      <w:r>
-        <w:rPr>
-          <w:rFonts w:ascii="Times New Roman" w:eastAsia="Times New Roman" w:hAnsi="Times New Roman" w:cs="Times New Roman"/>
-          <w:b/>
-          <w:bCs/>
-          <w:color w:val="333333"/>
-          <w:sz w:val="20"/>
-          <w:szCs w:val="20"/>
-          <w:highlight w:val="yellow"/>
-        </w:rPr>
-        <w:t>more and more</w:t>
-      </w:r>
-      <w:proofErr w:type="gramEnd"/>
-      <w:r>
-        <w:rPr>
-          <w:rFonts w:ascii="Times New Roman" w:eastAsia="Times New Roman" w:hAnsi="Times New Roman" w:cs="Times New Roman"/>
-          <w:b/>
-          <w:bCs/>
-          <w:color w:val="333333"/>
-          <w:sz w:val="20"/>
-          <w:szCs w:val="20"/>
-          <w:highlight w:val="yellow"/>
-        </w:rPr>
-        <w:t xml:space="preserve"> attention. </w:t>
+          <w:color w:val="333333"/>
+          <w:sz w:val="20"/>
+          <w:szCs w:val="20"/>
+        </w:rPr>
+      </w:pPr>
+      <w:r>
+        <w:rPr>
+          <w:rFonts w:ascii="Times New Roman" w:eastAsia="Times New Roman" w:hAnsi="Times New Roman" w:cs="Times New Roman"/>
+          <w:color w:val="333333"/>
+          <w:sz w:val="20"/>
+          <w:szCs w:val="20"/>
+        </w:rPr>
+        <w:t xml:space="preserve">With the development of these technologies, the application of face recognition technology is becoming more and more widespread, but also with the development of technology is the increasing security risks. Some images from movies and films are slowly becoming reality, and unsuspecting people can easily pass face recognition by putting on a photo or mask prepared in advance to disguise themselves as other people. As the risks and pitfalls of such face forgery increase day by day, in vivo detection (liveness detection) technology is gaining more and more attention. </w:t>
       </w:r>
     </w:p>
     <w:p>
@@ -2287,72 +1987,44 @@
         <w:jc w:val="both"/>
         <w:rPr>
           <w:rFonts w:ascii="Times New Roman" w:eastAsia="Times New Roman" w:hAnsi="Times New Roman" w:cs="Times New Roman"/>
-          <w:b/>
-          <w:bCs/>
           <w:color w:val="333333"/>
           <w:sz w:val="18"/>
           <w:szCs w:val="18"/>
         </w:rPr>
       </w:pPr>
-      <w:proofErr w:type="gramStart"/>
-      <w:r>
-        <w:rPr>
-          <w:rFonts w:ascii="Times New Roman" w:eastAsia="Times New Roman" w:hAnsi="Times New Roman" w:cs="Times New Roman"/>
-          <w:b/>
-          <w:bCs/>
-          <w:color w:val="333333"/>
-          <w:sz w:val="20"/>
-          <w:szCs w:val="20"/>
-          <w:highlight w:val="yellow"/>
-        </w:rPr>
-        <w:t>Liveness</w:t>
-      </w:r>
-      <w:proofErr w:type="gramEnd"/>
-      <w:r>
-        <w:rPr>
-          <w:rFonts w:ascii="Times New Roman" w:eastAsia="Times New Roman" w:hAnsi="Times New Roman" w:cs="Times New Roman"/>
-          <w:b/>
-          <w:bCs/>
-          <w:color w:val="333333"/>
-          <w:sz w:val="20"/>
-          <w:szCs w:val="20"/>
-          <w:highlight w:val="yellow"/>
-        </w:rPr>
-        <w:t xml:space="preserve"> detection technology is used to identify whether the object detected by the imaging device is a real live object and not a fake or dead object with no vital signs. Face recognition live detection systems [</w:t>
-      </w:r>
-      <w:r>
-        <w:rPr>
-          <w:rFonts w:ascii="Times New Roman" w:eastAsia="Times New Roman" w:hAnsi="Times New Roman" w:cs="Times New Roman"/>
-          <w:b/>
-          <w:bCs/>
-          <w:color w:val="333333"/>
-          <w:sz w:val="20"/>
-          <w:szCs w:val="20"/>
-          <w:highlight w:val="yellow"/>
+      <w:r>
+        <w:rPr>
+          <w:rFonts w:ascii="Times New Roman" w:eastAsia="Times New Roman" w:hAnsi="Times New Roman" w:cs="Times New Roman"/>
+          <w:color w:val="333333"/>
+          <w:sz w:val="20"/>
+          <w:szCs w:val="20"/>
+        </w:rPr>
+        <w:t>Liveness detection technology is used to identify whether the object detected by the imaging device is a real live object and not a fake or dead object with no vital signs. Face recognition live detection systems [</w:t>
+      </w:r>
+      <w:r>
+        <w:rPr>
+          <w:rFonts w:ascii="Times New Roman" w:eastAsia="Times New Roman" w:hAnsi="Times New Roman" w:cs="Times New Roman"/>
+          <w:color w:val="333333"/>
+          <w:sz w:val="20"/>
+          <w:szCs w:val="20"/>
         </w:rPr>
         <w:t>7</w:t>
       </w:r>
       <w:r>
         <w:rPr>
           <w:rFonts w:ascii="Times New Roman" w:eastAsia="Times New Roman" w:hAnsi="Times New Roman" w:cs="Times New Roman"/>
-          <w:b/>
-          <w:bCs/>
-          <w:color w:val="333333"/>
-          <w:sz w:val="20"/>
-          <w:szCs w:val="20"/>
-          <w:highlight w:val="yellow"/>
+          <w:color w:val="333333"/>
+          <w:sz w:val="20"/>
+          <w:szCs w:val="20"/>
         </w:rPr>
         <w:t>] use relatively secure biometric features combined with pattern recognition-based face recognition to combat face forgery attacks. Live detection techniques are usually classified into three categories, namely 8 picture-based live detection, collocated live detection and silent live detection. Blinking is used in cooperative live detection, where the user is prompted to perform a corresponding action to verify that a live body is operating</w:t>
       </w:r>
       <w:r>
         <w:rPr>
           <w:rFonts w:ascii="Times New Roman" w:eastAsia="Times New Roman" w:hAnsi="Times New Roman" w:cs="Times New Roman"/>
-          <w:b/>
-          <w:bCs/>
           <w:color w:val="333333"/>
           <w:sz w:val="18"/>
           <w:szCs w:val="18"/>
-          <w:highlight w:val="yellow"/>
         </w:rPr>
         <w:t>.</w:t>
       </w:r>
@@ -2421,27 +2093,7 @@
           <w:sz w:val="20"/>
           <w:szCs w:val="20"/>
         </w:rPr>
-        <w:t xml:space="preserve">With the development of mobile devices, the human-machine interaction between users and devices is getting </w:t>
-      </w:r>
-      <w:proofErr w:type="gramStart"/>
-      <w:r>
-        <w:rPr>
-          <w:rFonts w:ascii="Times New Roman" w:eastAsia="Times New Roman" w:hAnsi="Times New Roman" w:cs="Times New Roman"/>
-          <w:color w:val="333333"/>
-          <w:sz w:val="20"/>
-          <w:szCs w:val="20"/>
-        </w:rPr>
-        <w:t>richer and richer</w:t>
-      </w:r>
-      <w:proofErr w:type="gramEnd"/>
-      <w:r>
-        <w:rPr>
-          <w:rFonts w:ascii="Times New Roman" w:eastAsia="Times New Roman" w:hAnsi="Times New Roman" w:cs="Times New Roman"/>
-          <w:color w:val="333333"/>
-          <w:sz w:val="20"/>
-          <w:szCs w:val="20"/>
-        </w:rPr>
-        <w:t xml:space="preserve">. At present, there are two main types of human-device interaction methods: one is button-based, in which commands are issued through buttons; the other is touch-based, in which the touch screen is capacitive or resistive, and users issue commands by touching the screen with their fingers. These two ways are based on human-computer interaction, which requires the intervention of the hands, when the hands are occupied, it is impossible to complete the interaction between people and equipment, so it cannot be applied to some special occasions, or some disabled people. </w:t>
+        <w:t xml:space="preserve">With the development of mobile devices, the human-machine interaction between users and devices is getting richer and richer. At present, there are two main types of human-device interaction methods: one is button-based, in which commands are issued through buttons; the other is touch-based, in which the touch screen is capacitive or resistive, and users issue commands by touching the screen with their fingers. These two ways are based on human-computer interaction, which requires the intervention of the hands, when the hands are occupied, it is impossible to complete the interaction between people and equipment, so it cannot be applied to some special occasions, or some disabled people. </w:t>
       </w:r>
     </w:p>
     <w:p>
@@ -2718,7 +2370,17 @@
           <w:sz w:val="20"/>
           <w:szCs w:val="20"/>
         </w:rPr>
-        <w:t>], the essence of QR code authentication is that the requesting party, which is the web side, requests the logged-in party, which is the mobile side, to write the login credentials into a specific medium (QR code) by scanning it for authentication. In this process, the QR code acts as a bridge between the requesting party and the logged-in party.</w:t>
+        <w:t xml:space="preserve">], the essence of QR code authentication is that the requesting party, which is the web side, requests the logged-in party, which is the mobile side, to write the login credentials into </w:t>
+      </w:r>
+      <w:r>
+        <w:rPr>
+          <w:rFonts w:ascii="Times New Roman" w:eastAsia="Times New Roman" w:hAnsi="Times New Roman" w:cs="Times New Roman"/>
+          <w:color w:val="333333"/>
+          <w:sz w:val="20"/>
+          <w:szCs w:val="20"/>
+        </w:rPr>
+        <w:lastRenderedPageBreak/>
+        <w:t>a specific medium (QR code) by scanning it for authentication. In this process, the QR code acts as a bridge between the requesting party and the logged-in party.</w:t>
       </w:r>
     </w:p>
     <w:p>
@@ -2753,7 +2415,6 @@
           <w:sz w:val="20"/>
           <w:szCs w:val="20"/>
         </w:rPr>
-        <w:lastRenderedPageBreak/>
         <w:t>G</w:t>
       </w:r>
       <w:r>
@@ -3045,27 +2706,7 @@
           <w:sz w:val="20"/>
           <w:szCs w:val="20"/>
         </w:rPr>
-        <w:t xml:space="preserve">Each authentication method protects the user's privacy or personal data as the method used to authenticate the user. Facial authentication is unique compared to </w:t>
-      </w:r>
-      <w:proofErr w:type="gramStart"/>
-      <w:r>
-        <w:rPr>
-          <w:rFonts w:ascii="Times New Roman" w:eastAsia="Times New Roman" w:hAnsi="Times New Roman" w:cs="Times New Roman"/>
-          <w:color w:val="333333"/>
-          <w:sz w:val="20"/>
-          <w:szCs w:val="20"/>
-        </w:rPr>
-        <w:t>the other</w:t>
-      </w:r>
-      <w:proofErr w:type="gramEnd"/>
-      <w:r>
-        <w:rPr>
-          <w:rFonts w:ascii="Times New Roman" w:eastAsia="Times New Roman" w:hAnsi="Times New Roman" w:cs="Times New Roman"/>
-          <w:color w:val="333333"/>
-          <w:sz w:val="20"/>
-          <w:szCs w:val="20"/>
-        </w:rPr>
-        <w:t xml:space="preserve"> authentication methods because the features of the face are difficult to replicate with current technology. Compared to authentication methods that require a 23 password, QR code and facial authentication are more user-friendly as they do not require a password to log in, while compared to other two-factor authentication methods that require the use of a mobile device for assistance, the two-factor authentication combination of password and blink count eliminates the need for users to operate an additional mobile device when logging in. Authentication methods that use mobile applications or OTP information as a secondary authentication factor can notify the account holder when someone tries to authenticate. The other methods are more difficult to crack than simply using a password for authentication.</w:t>
+        <w:t>Each authentication method protects the user's privacy or personal data as the method used to authenticate the user. Facial authentication is unique compared to the other authentication methods because the features of the face are difficult to replicate with current technology. Compared to authentication methods that require a 23 password, QR code and facial authentication are more user-friendly as they do not require a password to log in, while compared to other two-factor authentication methods that require the use of a mobile device for assistance, the two-factor authentication combination of password and blink count eliminates the need for users to operate an additional mobile device when logging in. Authentication methods that use mobile applications or OTP information as a secondary authentication factor can notify the account holder when someone tries to authenticate. The other methods are more difficult to crack than simply using a password for authentication.</w:t>
       </w:r>
     </w:p>
     <w:p>
@@ -3086,40 +2727,36 @@
         <w:shd w:val="clear" w:color="auto" w:fill="FFFFFF"/>
         <w:spacing w:after="150" w:line="240" w:lineRule="auto"/>
         <w:rPr>
-          <w:rFonts w:ascii="Mark My Words" w:eastAsia="Times New Roman" w:hAnsi="Mark My Words" w:cs="Times New Roman"/>
-          <w:color w:val="333333"/>
-          <w:sz w:val="20"/>
-          <w:szCs w:val="20"/>
-          <w:highlight w:val="yellow"/>
-        </w:rPr>
-      </w:pPr>
-      <w:r>
-        <w:rPr>
-          <w:rFonts w:ascii="Mark My Words" w:eastAsia="Times New Roman" w:hAnsi="Mark My Words" w:cs="Times New Roman"/>
-          <w:color w:val="333333"/>
-          <w:sz w:val="20"/>
-          <w:szCs w:val="20"/>
-          <w:highlight w:val="yellow"/>
+          <w:rFonts w:ascii="Times New Roman" w:eastAsia="Times New Roman" w:hAnsi="Times New Roman" w:cs="Times New Roman"/>
+          <w:color w:val="333333"/>
+          <w:sz w:val="20"/>
+          <w:szCs w:val="20"/>
+        </w:rPr>
+      </w:pPr>
+      <w:r>
+        <w:rPr>
+          <w:rFonts w:ascii="Times New Roman" w:eastAsia="Times New Roman" w:hAnsi="Times New Roman" w:cs="Times New Roman"/>
+          <w:color w:val="333333"/>
+          <w:sz w:val="20"/>
+          <w:szCs w:val="20"/>
         </w:rPr>
         <w:t>III</w:t>
       </w:r>
       <w:r>
         <w:rPr>
-          <w:rFonts w:ascii="Mark My Words" w:eastAsia="Times New Roman" w:hAnsi="Mark My Words" w:cs="Times New Roman"/>
-          <w:color w:val="333333"/>
-          <w:sz w:val="20"/>
-          <w:szCs w:val="20"/>
-          <w:highlight w:val="yellow"/>
+          <w:rFonts w:ascii="Times New Roman" w:eastAsia="Times New Roman" w:hAnsi="Times New Roman" w:cs="Times New Roman"/>
+          <w:color w:val="333333"/>
+          <w:sz w:val="20"/>
+          <w:szCs w:val="20"/>
         </w:rPr>
         <w:t xml:space="preserve">. </w:t>
       </w:r>
       <w:r>
         <w:rPr>
-          <w:rFonts w:ascii="Mark My Words" w:eastAsia="Times New Roman" w:hAnsi="Mark My Words" w:cs="Times New Roman"/>
-          <w:color w:val="333333"/>
-          <w:sz w:val="20"/>
-          <w:szCs w:val="20"/>
-          <w:highlight w:val="yellow"/>
+          <w:rFonts w:ascii="Times New Roman" w:eastAsia="Times New Roman" w:hAnsi="Times New Roman" w:cs="Times New Roman"/>
+          <w:color w:val="333333"/>
+          <w:sz w:val="20"/>
+          <w:szCs w:val="20"/>
         </w:rPr>
         <w:t>IMPLEMENTATION OF THE PROPOSED SOLUTION</w:t>
       </w:r>
@@ -3130,54 +2767,40 @@
         <w:spacing w:after="150" w:line="240" w:lineRule="auto"/>
         <w:jc w:val="both"/>
         <w:rPr>
-          <w:rFonts w:ascii="Mark My Words" w:eastAsia="Times New Roman" w:hAnsi="Mark My Words" w:cs="Times New Roman"/>
-          <w:color w:val="333333"/>
-          <w:sz w:val="20"/>
-          <w:szCs w:val="20"/>
-        </w:rPr>
-      </w:pPr>
-      <w:r>
-        <w:rPr>
-          <w:rFonts w:ascii="Mark My Words" w:eastAsia="Times New Roman" w:hAnsi="Mark My Words" w:cs="Times New Roman"/>
-          <w:color w:val="333333"/>
-          <w:sz w:val="20"/>
-          <w:szCs w:val="20"/>
-          <w:highlight w:val="yellow"/>
+          <w:rFonts w:ascii="Times New Roman" w:eastAsia="Times New Roman" w:hAnsi="Times New Roman" w:cs="Times New Roman"/>
+          <w:color w:val="333333"/>
+          <w:sz w:val="20"/>
+          <w:szCs w:val="20"/>
+        </w:rPr>
+      </w:pPr>
+      <w:r>
+        <w:rPr>
+          <w:rFonts w:ascii="Times New Roman" w:eastAsia="Times New Roman" w:hAnsi="Times New Roman" w:cs="Times New Roman"/>
+          <w:color w:val="333333"/>
+          <w:sz w:val="20"/>
+          <w:szCs w:val="20"/>
         </w:rPr>
         <w:t xml:space="preserve">The objective of this project is to create a web-based application that employs a dual authentication mechanism for login. The first authentication layer involves the traditional password and username combination. As a second layer of authentication, the application utilizes eye blink detection. Blinking has some advantages over the other second authentication factors, as blinking does not require the user to manipulate the mobile device additionally, thus increasing user-friendliness, and blink detection is a real-time action that avoids the risk of being spoofed by a fake facial image, compared to facial recognition. </w:t>
       </w:r>
       <w:proofErr w:type="gramStart"/>
       <w:r>
         <w:rPr>
-          <w:rFonts w:ascii="Mark My Words" w:eastAsia="Times New Roman" w:hAnsi="Mark My Words" w:cs="Times New Roman"/>
-          <w:color w:val="333333"/>
-          <w:sz w:val="20"/>
-          <w:szCs w:val="20"/>
-          <w:highlight w:val="yellow"/>
+          <w:rFonts w:ascii="Times New Roman" w:eastAsia="Times New Roman" w:hAnsi="Times New Roman" w:cs="Times New Roman"/>
+          <w:color w:val="333333"/>
+          <w:sz w:val="20"/>
+          <w:szCs w:val="20"/>
         </w:rPr>
         <w:t>In order to</w:t>
       </w:r>
       <w:proofErr w:type="gramEnd"/>
       <w:r>
         <w:rPr>
-          <w:rFonts w:ascii="Mark My Words" w:eastAsia="Times New Roman" w:hAnsi="Mark My Words" w:cs="Times New Roman"/>
-          <w:color w:val="333333"/>
-          <w:sz w:val="20"/>
-          <w:szCs w:val="20"/>
-          <w:highlight w:val="yellow"/>
-        </w:rPr>
-        <w:t xml:space="preserve"> enhance the security of the login authentication process, this project implements a blink detection system that goes beyond simple blink detection. During the registration phase, users will be prompted to pre-record the specific number of blinks required for login authentication. This recorded number of blinks will then be utilized during the login process to authenticate the user. As a result, a key aspect of </w:t>
-      </w:r>
-      <w:r>
-        <w:rPr>
-          <w:rFonts w:ascii="Mark My Words" w:eastAsia="Times New Roman" w:hAnsi="Mark My Words" w:cs="Times New Roman"/>
-          <w:color w:val="333333"/>
-          <w:sz w:val="20"/>
-          <w:szCs w:val="20"/>
-          <w:highlight w:val="yellow"/>
-        </w:rPr>
-        <w:lastRenderedPageBreak/>
-        <w:t>this project revolves around accurately calculating and determining the appropriate number of blinks that each user can employ for successful authentication.</w:t>
+          <w:rFonts w:ascii="Times New Roman" w:eastAsia="Times New Roman" w:hAnsi="Times New Roman" w:cs="Times New Roman"/>
+          <w:color w:val="333333"/>
+          <w:sz w:val="20"/>
+          <w:szCs w:val="20"/>
+        </w:rPr>
+        <w:t xml:space="preserve"> enhance the security of the login authentication process, this project implements a blink detection system that goes beyond simple blink detection. During the registration phase, users will be prompted to pre-record the specific number of blinks required for login authentication. This recorded number of blinks will then be utilized during the login process to authenticate the user. As a result, a key aspect of this project revolves around accurately calculating and determining the appropriate number of blinks that each user can employ for successful authentication.</w:t>
       </w:r>
     </w:p>
     <w:p>
@@ -3199,6 +2822,7 @@
           <w:sz w:val="20"/>
           <w:szCs w:val="20"/>
         </w:rPr>
+        <w:lastRenderedPageBreak/>
         <w:t xml:space="preserve">In this </w:t>
       </w:r>
       <w:r>
@@ -3321,7 +2945,6 @@
           <w:color w:val="333333"/>
           <w:sz w:val="16"/>
           <w:szCs w:val="16"/>
-          <w:highlight w:val="yellow"/>
         </w:rPr>
         <w:t xml:space="preserve">Figure 1. Flowchart </w:t>
       </w:r>
@@ -3331,7 +2954,6 @@
           <w:color w:val="333333"/>
           <w:sz w:val="16"/>
           <w:szCs w:val="16"/>
-          <w:highlight w:val="yellow"/>
         </w:rPr>
         <w:t>O</w:t>
       </w:r>
@@ -3341,7 +2963,6 @@
           <w:color w:val="333333"/>
           <w:sz w:val="16"/>
           <w:szCs w:val="16"/>
-          <w:highlight w:val="yellow"/>
         </w:rPr>
         <w:t xml:space="preserve">f </w:t>
       </w:r>
@@ -3352,7 +2973,6 @@
           <w:color w:val="333333"/>
           <w:sz w:val="16"/>
           <w:szCs w:val="16"/>
-          <w:highlight w:val="yellow"/>
         </w:rPr>
         <w:t>T</w:t>
       </w:r>
@@ -3362,7 +2982,6 @@
           <w:color w:val="333333"/>
           <w:sz w:val="16"/>
           <w:szCs w:val="16"/>
-          <w:highlight w:val="yellow"/>
         </w:rPr>
         <w:t>he</w:t>
       </w:r>
@@ -3373,7 +2992,6 @@
           <w:color w:val="333333"/>
           <w:sz w:val="16"/>
           <w:szCs w:val="16"/>
-          <w:highlight w:val="yellow"/>
         </w:rPr>
         <w:t xml:space="preserve"> Eye Blink Detection</w:t>
       </w:r>
@@ -3442,27 +3060,7 @@
           <w:sz w:val="20"/>
           <w:szCs w:val="20"/>
         </w:rPr>
-        <w:t xml:space="preserve">The ‘68 face landmarks’ is a set of the points on human face that </w:t>
-      </w:r>
-      <w:proofErr w:type="gramStart"/>
-      <w:r>
-        <w:rPr>
-          <w:rFonts w:ascii="Times New Roman" w:eastAsia="Times New Roman" w:hAnsi="Times New Roman" w:cs="Times New Roman"/>
-          <w:color w:val="333333"/>
-          <w:sz w:val="20"/>
-          <w:szCs w:val="20"/>
-        </w:rPr>
-        <w:t>used</w:t>
-      </w:r>
-      <w:proofErr w:type="gramEnd"/>
-      <w:r>
-        <w:rPr>
-          <w:rFonts w:ascii="Times New Roman" w:eastAsia="Times New Roman" w:hAnsi="Times New Roman" w:cs="Times New Roman"/>
-          <w:color w:val="333333"/>
-          <w:sz w:val="20"/>
-          <w:szCs w:val="20"/>
-        </w:rPr>
-        <w:t xml:space="preserve"> for face landmark detection, as shown in Figure 2. These landmarks are often used for </w:t>
+        <w:t xml:space="preserve">The ‘68 face landmarks’ is a set of the points on human face that used for face landmark detection, as shown in Figure 2. These landmarks are often used for </w:t>
       </w:r>
       <w:r>
         <w:rPr>
@@ -3599,7 +3197,6 @@
           <w:color w:val="333333"/>
           <w:sz w:val="16"/>
           <w:szCs w:val="16"/>
-          <w:highlight w:val="yellow"/>
         </w:rPr>
         <w:t xml:space="preserve">Figure 2. 68 </w:t>
       </w:r>
@@ -3609,7 +3206,6 @@
           <w:color w:val="333333"/>
           <w:sz w:val="16"/>
           <w:szCs w:val="16"/>
-          <w:highlight w:val="yellow"/>
         </w:rPr>
         <w:t>F</w:t>
       </w:r>
@@ -3619,7 +3215,6 @@
           <w:color w:val="333333"/>
           <w:sz w:val="16"/>
           <w:szCs w:val="16"/>
-          <w:highlight w:val="yellow"/>
         </w:rPr>
         <w:t xml:space="preserve">ace </w:t>
       </w:r>
@@ -3629,7 +3224,6 @@
           <w:color w:val="333333"/>
           <w:sz w:val="16"/>
           <w:szCs w:val="16"/>
-          <w:highlight w:val="yellow"/>
         </w:rPr>
         <w:t>L</w:t>
       </w:r>
@@ -3639,7 +3233,6 @@
           <w:color w:val="333333"/>
           <w:sz w:val="16"/>
           <w:szCs w:val="16"/>
-          <w:highlight w:val="yellow"/>
         </w:rPr>
         <w:t>andmarks</w:t>
       </w:r>
@@ -4075,6 +3668,7 @@
         </w:rPr>
         <w:t xml:space="preserve"> </w:t>
       </w:r>
+      <w:proofErr w:type="gramStart"/>
       <w:r>
         <w:rPr>
           <w:rFonts w:ascii="Times New Roman" w:eastAsia="Times New Roman" w:hAnsi="Times New Roman" w:cs="Times New Roman"/>
@@ -4084,6 +3678,7 @@
         </w:rPr>
         <w:t>A</w:t>
       </w:r>
+      <w:proofErr w:type="gramEnd"/>
       <w:r>
         <w:rPr>
           <w:rFonts w:ascii="Times New Roman" w:eastAsia="Times New Roman" w:hAnsi="Times New Roman" w:cs="Times New Roman"/>
@@ -4477,7 +4072,6 @@
           <w:color w:val="333333"/>
           <w:sz w:val="16"/>
           <w:szCs w:val="16"/>
-          <w:highlight w:val="yellow"/>
         </w:rPr>
         <w:t xml:space="preserve">Figure 4. Python </w:t>
       </w:r>
@@ -4487,7 +4081,6 @@
           <w:color w:val="333333"/>
           <w:sz w:val="16"/>
           <w:szCs w:val="16"/>
-          <w:highlight w:val="yellow"/>
         </w:rPr>
         <w:t>C</w:t>
       </w:r>
@@ -4497,7 +4090,6 @@
           <w:color w:val="333333"/>
           <w:sz w:val="16"/>
           <w:szCs w:val="16"/>
-          <w:highlight w:val="yellow"/>
         </w:rPr>
         <w:t xml:space="preserve">ode </w:t>
       </w:r>
@@ -4508,7 +4100,6 @@
           <w:color w:val="333333"/>
           <w:sz w:val="16"/>
           <w:szCs w:val="16"/>
-          <w:highlight w:val="yellow"/>
         </w:rPr>
         <w:t>F</w:t>
       </w:r>
@@ -4518,7 +4109,6 @@
           <w:color w:val="333333"/>
           <w:sz w:val="16"/>
           <w:szCs w:val="16"/>
-          <w:highlight w:val="yellow"/>
         </w:rPr>
         <w:t>or</w:t>
       </w:r>
@@ -4529,7 +4119,6 @@
           <w:color w:val="333333"/>
           <w:sz w:val="16"/>
           <w:szCs w:val="16"/>
-          <w:highlight w:val="yellow"/>
         </w:rPr>
         <w:t xml:space="preserve"> </w:t>
       </w:r>
@@ -4539,7 +4128,6 @@
           <w:color w:val="333333"/>
           <w:sz w:val="16"/>
           <w:szCs w:val="16"/>
-          <w:highlight w:val="yellow"/>
         </w:rPr>
         <w:t>C</w:t>
       </w:r>
@@ -4549,7 +4137,6 @@
           <w:color w:val="333333"/>
           <w:sz w:val="16"/>
           <w:szCs w:val="16"/>
-          <w:highlight w:val="yellow"/>
         </w:rPr>
         <w:t>alculate EAR</w:t>
       </w:r>
@@ -4899,7 +4486,6 @@
           <w:color w:val="333333"/>
           <w:sz w:val="16"/>
           <w:szCs w:val="16"/>
-          <w:highlight w:val="yellow"/>
         </w:rPr>
         <w:t xml:space="preserve">Figure 5. Python </w:t>
       </w:r>
@@ -4909,7 +4495,6 @@
           <w:color w:val="333333"/>
           <w:sz w:val="16"/>
           <w:szCs w:val="16"/>
-          <w:highlight w:val="yellow"/>
         </w:rPr>
         <w:t>C</w:t>
       </w:r>
@@ -4919,7 +4504,6 @@
           <w:color w:val="333333"/>
           <w:sz w:val="16"/>
           <w:szCs w:val="16"/>
-          <w:highlight w:val="yellow"/>
         </w:rPr>
         <w:t xml:space="preserve">ode </w:t>
       </w:r>
@@ -4930,7 +4514,6 @@
           <w:color w:val="333333"/>
           <w:sz w:val="16"/>
           <w:szCs w:val="16"/>
-          <w:highlight w:val="yellow"/>
         </w:rPr>
         <w:t>F</w:t>
       </w:r>
@@ -4940,7 +4523,6 @@
           <w:color w:val="333333"/>
           <w:sz w:val="16"/>
           <w:szCs w:val="16"/>
-          <w:highlight w:val="yellow"/>
         </w:rPr>
         <w:t>or</w:t>
       </w:r>
@@ -4951,7 +4533,6 @@
           <w:color w:val="333333"/>
           <w:sz w:val="16"/>
           <w:szCs w:val="16"/>
-          <w:highlight w:val="yellow"/>
         </w:rPr>
         <w:t xml:space="preserve"> </w:t>
       </w:r>
@@ -4961,7 +4542,6 @@
           <w:color w:val="333333"/>
           <w:sz w:val="16"/>
           <w:szCs w:val="16"/>
-          <w:highlight w:val="yellow"/>
         </w:rPr>
         <w:t>E</w:t>
       </w:r>
@@ -4971,7 +4551,6 @@
           <w:color w:val="333333"/>
           <w:sz w:val="16"/>
           <w:szCs w:val="16"/>
-          <w:highlight w:val="yellow"/>
         </w:rPr>
         <w:t xml:space="preserve">ye </w:t>
       </w:r>
@@ -4981,7 +4560,6 @@
           <w:color w:val="333333"/>
           <w:sz w:val="16"/>
           <w:szCs w:val="16"/>
-          <w:highlight w:val="yellow"/>
         </w:rPr>
         <w:t>B</w:t>
       </w:r>
@@ -4991,7 +4569,6 @@
           <w:color w:val="333333"/>
           <w:sz w:val="16"/>
           <w:szCs w:val="16"/>
-          <w:highlight w:val="yellow"/>
         </w:rPr>
         <w:t xml:space="preserve">link </w:t>
       </w:r>
@@ -5001,7 +4578,6 @@
           <w:color w:val="333333"/>
           <w:sz w:val="16"/>
           <w:szCs w:val="16"/>
-          <w:highlight w:val="yellow"/>
         </w:rPr>
         <w:t>D</w:t>
       </w:r>
@@ -5011,7 +4587,6 @@
           <w:color w:val="333333"/>
           <w:sz w:val="16"/>
           <w:szCs w:val="16"/>
-          <w:highlight w:val="yellow"/>
         </w:rPr>
         <w:t>etection</w:t>
       </w:r>
@@ -5302,7 +4877,6 @@
           <w:color w:val="333333"/>
           <w:sz w:val="16"/>
           <w:szCs w:val="16"/>
-          <w:highlight w:val="yellow"/>
         </w:rPr>
         <w:t xml:space="preserve">Figure 6. Login </w:t>
       </w:r>
@@ -5312,7 +4886,6 @@
           <w:color w:val="333333"/>
           <w:sz w:val="16"/>
           <w:szCs w:val="16"/>
-          <w:highlight w:val="yellow"/>
         </w:rPr>
         <w:t>P</w:t>
       </w:r>
@@ -5322,7 +4895,6 @@
           <w:color w:val="333333"/>
           <w:sz w:val="16"/>
           <w:szCs w:val="16"/>
-          <w:highlight w:val="yellow"/>
         </w:rPr>
         <w:t xml:space="preserve">age </w:t>
       </w:r>
@@ -5333,7 +4905,6 @@
           <w:color w:val="333333"/>
           <w:sz w:val="16"/>
           <w:szCs w:val="16"/>
-          <w:highlight w:val="yellow"/>
         </w:rPr>
         <w:t>F</w:t>
       </w:r>
@@ -5343,7 +4914,6 @@
           <w:color w:val="333333"/>
           <w:sz w:val="16"/>
           <w:szCs w:val="16"/>
-          <w:highlight w:val="yellow"/>
         </w:rPr>
         <w:t>or</w:t>
       </w:r>
@@ -5354,7 +4924,6 @@
           <w:color w:val="333333"/>
           <w:sz w:val="16"/>
           <w:szCs w:val="16"/>
-          <w:highlight w:val="yellow"/>
         </w:rPr>
         <w:t xml:space="preserve"> </w:t>
       </w:r>
@@ -5365,7 +4934,6 @@
           <w:color w:val="333333"/>
           <w:sz w:val="16"/>
           <w:szCs w:val="16"/>
-          <w:highlight w:val="yellow"/>
         </w:rPr>
         <w:t>Eblink</w:t>
       </w:r>
@@ -5596,7 +5164,6 @@
           <w:color w:val="333333"/>
           <w:sz w:val="16"/>
           <w:szCs w:val="16"/>
-          <w:highlight w:val="yellow"/>
         </w:rPr>
         <w:t xml:space="preserve">Figure 7. (a) Start Recording </w:t>
       </w:r>
@@ -5606,7 +5173,6 @@
           <w:color w:val="333333"/>
           <w:sz w:val="16"/>
           <w:szCs w:val="16"/>
-          <w:highlight w:val="yellow"/>
         </w:rPr>
         <w:t>P</w:t>
       </w:r>
@@ -5616,7 +5182,6 @@
           <w:color w:val="333333"/>
           <w:sz w:val="16"/>
           <w:szCs w:val="16"/>
-          <w:highlight w:val="yellow"/>
         </w:rPr>
         <w:t xml:space="preserve">age </w:t>
       </w:r>
@@ -5627,7 +5192,6 @@
           <w:color w:val="333333"/>
           <w:sz w:val="16"/>
           <w:szCs w:val="16"/>
-          <w:highlight w:val="yellow"/>
         </w:rPr>
         <w:t>F</w:t>
       </w:r>
@@ -5637,7 +5201,6 @@
           <w:color w:val="333333"/>
           <w:sz w:val="16"/>
           <w:szCs w:val="16"/>
-          <w:highlight w:val="yellow"/>
         </w:rPr>
         <w:t>or</w:t>
       </w:r>
@@ -5648,7 +5211,6 @@
           <w:color w:val="333333"/>
           <w:sz w:val="16"/>
           <w:szCs w:val="16"/>
-          <w:highlight w:val="yellow"/>
         </w:rPr>
         <w:t xml:space="preserve"> </w:t>
       </w:r>
@@ -5658,7 +5220,6 @@
           <w:color w:val="333333"/>
           <w:sz w:val="16"/>
           <w:szCs w:val="16"/>
-          <w:highlight w:val="yellow"/>
         </w:rPr>
         <w:t>C</w:t>
       </w:r>
@@ -5668,7 +5229,6 @@
           <w:color w:val="333333"/>
           <w:sz w:val="16"/>
           <w:szCs w:val="16"/>
-          <w:highlight w:val="yellow"/>
         </w:rPr>
         <w:t xml:space="preserve">apturing </w:t>
       </w:r>
@@ -5678,7 +5238,6 @@
           <w:color w:val="333333"/>
           <w:sz w:val="16"/>
           <w:szCs w:val="16"/>
-          <w:highlight w:val="yellow"/>
         </w:rPr>
         <w:t>E</w:t>
       </w:r>
@@ -5688,7 +5247,6 @@
           <w:color w:val="333333"/>
           <w:sz w:val="16"/>
           <w:szCs w:val="16"/>
-          <w:highlight w:val="yellow"/>
         </w:rPr>
         <w:t xml:space="preserve">ye </w:t>
       </w:r>
@@ -5698,7 +5256,6 @@
           <w:color w:val="333333"/>
           <w:sz w:val="16"/>
           <w:szCs w:val="16"/>
-          <w:highlight w:val="yellow"/>
         </w:rPr>
         <w:t>B</w:t>
       </w:r>
@@ -5708,7 +5265,6 @@
           <w:color w:val="333333"/>
           <w:sz w:val="16"/>
           <w:szCs w:val="16"/>
-          <w:highlight w:val="yellow"/>
         </w:rPr>
         <w:t xml:space="preserve">link </w:t>
       </w:r>
@@ -5718,7 +5274,6 @@
           <w:color w:val="333333"/>
           <w:sz w:val="16"/>
           <w:szCs w:val="16"/>
-          <w:highlight w:val="yellow"/>
         </w:rPr>
         <w:t>V</w:t>
       </w:r>
@@ -5728,7 +5283,6 @@
           <w:color w:val="333333"/>
           <w:sz w:val="16"/>
           <w:szCs w:val="16"/>
-          <w:highlight w:val="yellow"/>
         </w:rPr>
         <w:t>ideo</w:t>
       </w:r>
@@ -5738,7 +5292,6 @@
           <w:color w:val="333333"/>
           <w:sz w:val="16"/>
           <w:szCs w:val="16"/>
-          <w:highlight w:val="yellow"/>
         </w:rPr>
         <w:t xml:space="preserve">, </w:t>
       </w:r>
@@ -5748,7 +5301,6 @@
           <w:color w:val="333333"/>
           <w:sz w:val="16"/>
           <w:szCs w:val="16"/>
-          <w:highlight w:val="yellow"/>
         </w:rPr>
         <w:t xml:space="preserve">(b) Stop Recording </w:t>
       </w:r>
@@ -5758,7 +5310,6 @@
           <w:color w:val="333333"/>
           <w:sz w:val="16"/>
           <w:szCs w:val="16"/>
-          <w:highlight w:val="yellow"/>
         </w:rPr>
         <w:t>P</w:t>
       </w:r>
@@ -5768,7 +5319,6 @@
           <w:color w:val="333333"/>
           <w:sz w:val="16"/>
           <w:szCs w:val="16"/>
-          <w:highlight w:val="yellow"/>
         </w:rPr>
         <w:t xml:space="preserve">age </w:t>
       </w:r>
@@ -5779,7 +5329,6 @@
           <w:color w:val="333333"/>
           <w:sz w:val="16"/>
           <w:szCs w:val="16"/>
-          <w:highlight w:val="yellow"/>
         </w:rPr>
         <w:t>T</w:t>
       </w:r>
@@ -5789,7 +5338,6 @@
           <w:color w:val="333333"/>
           <w:sz w:val="16"/>
           <w:szCs w:val="16"/>
-          <w:highlight w:val="yellow"/>
         </w:rPr>
         <w:t>o</w:t>
       </w:r>
@@ -5800,7 +5348,6 @@
           <w:color w:val="333333"/>
           <w:sz w:val="16"/>
           <w:szCs w:val="16"/>
-          <w:highlight w:val="yellow"/>
         </w:rPr>
         <w:t xml:space="preserve"> </w:t>
       </w:r>
@@ -5810,7 +5357,6 @@
           <w:color w:val="333333"/>
           <w:sz w:val="16"/>
           <w:szCs w:val="16"/>
-          <w:highlight w:val="yellow"/>
         </w:rPr>
         <w:t>S</w:t>
       </w:r>
@@ -5820,7 +5366,6 @@
           <w:color w:val="333333"/>
           <w:sz w:val="16"/>
           <w:szCs w:val="16"/>
-          <w:highlight w:val="yellow"/>
         </w:rPr>
         <w:t xml:space="preserve">top </w:t>
       </w:r>
@@ -5830,7 +5375,6 @@
           <w:color w:val="333333"/>
           <w:sz w:val="16"/>
           <w:szCs w:val="16"/>
-          <w:highlight w:val="yellow"/>
         </w:rPr>
         <w:t>E</w:t>
       </w:r>
@@ -5840,7 +5384,6 @@
           <w:color w:val="333333"/>
           <w:sz w:val="16"/>
           <w:szCs w:val="16"/>
-          <w:highlight w:val="yellow"/>
         </w:rPr>
         <w:t xml:space="preserve">ye </w:t>
       </w:r>
@@ -5850,7 +5393,6 @@
           <w:color w:val="333333"/>
           <w:sz w:val="16"/>
           <w:szCs w:val="16"/>
-          <w:highlight w:val="yellow"/>
         </w:rPr>
         <w:t>B</w:t>
       </w:r>
@@ -5860,7 +5402,6 @@
           <w:color w:val="333333"/>
           <w:sz w:val="16"/>
           <w:szCs w:val="16"/>
-          <w:highlight w:val="yellow"/>
         </w:rPr>
         <w:t xml:space="preserve">link </w:t>
       </w:r>
@@ -5870,7 +5411,6 @@
           <w:color w:val="333333"/>
           <w:sz w:val="16"/>
           <w:szCs w:val="16"/>
-          <w:highlight w:val="yellow"/>
         </w:rPr>
         <w:t>C</w:t>
       </w:r>
@@ -5880,7 +5420,6 @@
           <w:color w:val="333333"/>
           <w:sz w:val="16"/>
           <w:szCs w:val="16"/>
-          <w:highlight w:val="yellow"/>
         </w:rPr>
         <w:t>apturing.</w:t>
       </w:r>
@@ -6023,7 +5562,6 @@
           <w:color w:val="333333"/>
           <w:sz w:val="16"/>
           <w:szCs w:val="16"/>
-          <w:highlight w:val="yellow"/>
         </w:rPr>
         <w:t xml:space="preserve">Figure 8. Blink </w:t>
       </w:r>
@@ -6033,7 +5571,6 @@
           <w:color w:val="333333"/>
           <w:sz w:val="16"/>
           <w:szCs w:val="16"/>
-          <w:highlight w:val="yellow"/>
         </w:rPr>
         <w:t>D</w:t>
       </w:r>
@@ -6043,7 +5580,6 @@
           <w:color w:val="333333"/>
           <w:sz w:val="16"/>
           <w:szCs w:val="16"/>
-          <w:highlight w:val="yellow"/>
         </w:rPr>
         <w:t xml:space="preserve">etection </w:t>
       </w:r>
@@ -6053,7 +5589,6 @@
           <w:color w:val="333333"/>
           <w:sz w:val="16"/>
           <w:szCs w:val="16"/>
-          <w:highlight w:val="yellow"/>
         </w:rPr>
         <w:t>F</w:t>
       </w:r>
@@ -6063,7 +5598,6 @@
           <w:color w:val="333333"/>
           <w:sz w:val="16"/>
           <w:szCs w:val="16"/>
-          <w:highlight w:val="yellow"/>
         </w:rPr>
         <w:t xml:space="preserve">ailure </w:t>
       </w:r>
@@ -6073,7 +5607,6 @@
           <w:color w:val="333333"/>
           <w:sz w:val="16"/>
           <w:szCs w:val="16"/>
-          <w:highlight w:val="yellow"/>
         </w:rPr>
         <w:t>A</w:t>
       </w:r>
@@ -6083,7 +5616,6 @@
           <w:color w:val="333333"/>
           <w:sz w:val="16"/>
           <w:szCs w:val="16"/>
-          <w:highlight w:val="yellow"/>
         </w:rPr>
         <w:t>lert</w:t>
       </w:r>
@@ -6231,7 +5763,6 @@
           <w:color w:val="333333"/>
           <w:sz w:val="16"/>
           <w:szCs w:val="16"/>
-          <w:highlight w:val="yellow"/>
         </w:rPr>
         <w:t xml:space="preserve">Figure 9. Information </w:t>
       </w:r>
@@ -6241,7 +5772,6 @@
           <w:color w:val="333333"/>
           <w:sz w:val="16"/>
           <w:szCs w:val="16"/>
-          <w:highlight w:val="yellow"/>
         </w:rPr>
         <w:t>D</w:t>
       </w:r>
@@ -6251,7 +5781,6 @@
           <w:color w:val="333333"/>
           <w:sz w:val="16"/>
           <w:szCs w:val="16"/>
-          <w:highlight w:val="yellow"/>
         </w:rPr>
         <w:t xml:space="preserve">etails </w:t>
       </w:r>
@@ -6261,7 +5790,6 @@
           <w:color w:val="333333"/>
           <w:sz w:val="16"/>
           <w:szCs w:val="16"/>
-          <w:highlight w:val="yellow"/>
         </w:rPr>
         <w:t>P</w:t>
       </w:r>
@@ -6271,7 +5799,6 @@
           <w:color w:val="333333"/>
           <w:sz w:val="16"/>
           <w:szCs w:val="16"/>
-          <w:highlight w:val="yellow"/>
         </w:rPr>
         <w:t xml:space="preserve">age </w:t>
       </w:r>
@@ -6281,7 +5808,6 @@
           <w:color w:val="333333"/>
           <w:sz w:val="16"/>
           <w:szCs w:val="16"/>
-          <w:highlight w:val="yellow"/>
         </w:rPr>
         <w:t>B</w:t>
       </w:r>
@@ -6291,7 +5817,6 @@
           <w:color w:val="333333"/>
           <w:sz w:val="16"/>
           <w:szCs w:val="16"/>
-          <w:highlight w:val="yellow"/>
         </w:rPr>
         <w:t xml:space="preserve">efore </w:t>
       </w:r>
@@ -6301,7 +5826,6 @@
           <w:color w:val="333333"/>
           <w:sz w:val="16"/>
           <w:szCs w:val="16"/>
-          <w:highlight w:val="yellow"/>
         </w:rPr>
         <w:t>U</w:t>
       </w:r>
@@ -6311,7 +5835,6 @@
           <w:color w:val="333333"/>
           <w:sz w:val="16"/>
           <w:szCs w:val="16"/>
-          <w:highlight w:val="yellow"/>
         </w:rPr>
         <w:t>nlocking</w:t>
       </w:r>
@@ -6398,7 +5921,6 @@
           <w:color w:val="333333"/>
           <w:sz w:val="16"/>
           <w:szCs w:val="16"/>
-          <w:highlight w:val="yellow"/>
         </w:rPr>
         <w:t xml:space="preserve">Figure 10. Information </w:t>
       </w:r>
@@ -6408,7 +5930,6 @@
           <w:color w:val="333333"/>
           <w:sz w:val="16"/>
           <w:szCs w:val="16"/>
-          <w:highlight w:val="yellow"/>
         </w:rPr>
         <w:t>D</w:t>
       </w:r>
@@ -6418,7 +5939,6 @@
           <w:color w:val="333333"/>
           <w:sz w:val="16"/>
           <w:szCs w:val="16"/>
-          <w:highlight w:val="yellow"/>
         </w:rPr>
         <w:t xml:space="preserve">etails </w:t>
       </w:r>
@@ -6428,7 +5948,6 @@
           <w:color w:val="333333"/>
           <w:sz w:val="16"/>
           <w:szCs w:val="16"/>
-          <w:highlight w:val="yellow"/>
         </w:rPr>
         <w:t>P</w:t>
       </w:r>
@@ -6438,7 +5957,6 @@
           <w:color w:val="333333"/>
           <w:sz w:val="16"/>
           <w:szCs w:val="16"/>
-          <w:highlight w:val="yellow"/>
         </w:rPr>
         <w:t xml:space="preserve">age </w:t>
       </w:r>
@@ -6448,7 +5966,6 @@
           <w:color w:val="333333"/>
           <w:sz w:val="16"/>
           <w:szCs w:val="16"/>
-          <w:highlight w:val="yellow"/>
         </w:rPr>
         <w:t>A</w:t>
       </w:r>
@@ -6458,7 +5975,6 @@
           <w:color w:val="333333"/>
           <w:sz w:val="16"/>
           <w:szCs w:val="16"/>
-          <w:highlight w:val="yellow"/>
         </w:rPr>
         <w:t xml:space="preserve">fter </w:t>
       </w:r>
@@ -6468,7 +5984,6 @@
           <w:color w:val="333333"/>
           <w:sz w:val="16"/>
           <w:szCs w:val="16"/>
-          <w:highlight w:val="yellow"/>
         </w:rPr>
         <w:t>U</w:t>
       </w:r>
@@ -6478,7 +5993,6 @@
           <w:color w:val="333333"/>
           <w:sz w:val="16"/>
           <w:szCs w:val="16"/>
-          <w:highlight w:val="yellow"/>
         </w:rPr>
         <w:t>nlocking</w:t>
       </w:r>
@@ -6502,27 +6016,7 @@
           <w:sz w:val="20"/>
           <w:szCs w:val="20"/>
         </w:rPr>
-        <w:t xml:space="preserve">During testing, it was observed that the camera used for blink detection has a frame rate limitation. Consequently, if the blink rate is excessively rapid, the camera may miss fast blinks occurring between consecutive frames. This poses a challenge because the implemented code relies on the </w:t>
-      </w:r>
-      <w:proofErr w:type="gramStart"/>
-      <w:r>
-        <w:rPr>
-          <w:rFonts w:ascii="Times New Roman" w:eastAsia="Times New Roman" w:hAnsi="Times New Roman" w:cs="Times New Roman"/>
-          <w:color w:val="333333"/>
-          <w:sz w:val="20"/>
-          <w:szCs w:val="20"/>
-        </w:rPr>
-        <w:t>eye aspect</w:t>
-      </w:r>
-      <w:proofErr w:type="gramEnd"/>
-      <w:r>
-        <w:rPr>
-          <w:rFonts w:ascii="Times New Roman" w:eastAsia="Times New Roman" w:hAnsi="Times New Roman" w:cs="Times New Roman"/>
-          <w:color w:val="333333"/>
-          <w:sz w:val="20"/>
-          <w:szCs w:val="20"/>
-        </w:rPr>
-        <w:t xml:space="preserve"> ratio (EAR) threshold to determine the eye state (open or closed). As a result, fast blinks might cause the eye to remain closed for the specified number of consecutive frames, leading to undetected blinks. Additionally, reflections from glasses can introduce errors in the measurement of the eye contour, potentially impacting the accuracy of the calculations and the detection of the number of blinks.</w:t>
+        <w:t>During testing, it was observed that the camera used for blink detection has a frame rate limitation. Consequently, if the blink rate is excessively rapid, the camera may miss fast blinks occurring between consecutive frames. This poses a challenge because the implemented code relies on the eye aspect ratio (EAR) threshold to determine the eye state (open or closed). As a result, fast blinks might cause the eye to remain closed for the specified number of consecutive frames, leading to undetected blinks. Additionally, reflections from glasses can introduce errors in the measurement of the eye contour, potentially impacting the accuracy of the calculations and the detection of the number of blinks.</w:t>
       </w:r>
     </w:p>
     <w:p>
@@ -6542,35 +6036,27 @@
         <w:shd w:val="clear" w:color="auto" w:fill="FFFFFF"/>
         <w:spacing w:after="150" w:line="240" w:lineRule="auto"/>
         <w:rPr>
-          <w:rFonts w:ascii="Bahnschrift" w:eastAsia="Times New Roman" w:hAnsi="Bahnschrift" w:cs="Times New Roman"/>
-          <w:b/>
-          <w:bCs/>
-          <w:color w:val="333333"/>
-          <w:sz w:val="24"/>
-          <w:szCs w:val="24"/>
-        </w:rPr>
-      </w:pPr>
-      <w:r>
-        <w:rPr>
-          <w:rFonts w:ascii="Bahnschrift" w:eastAsia="Times New Roman" w:hAnsi="Bahnschrift" w:cs="Times New Roman"/>
-          <w:b/>
-          <w:bCs/>
-          <w:color w:val="333333"/>
-          <w:sz w:val="24"/>
-          <w:szCs w:val="24"/>
-          <w:highlight w:val="yellow"/>
+          <w:rFonts w:ascii="Times New Roman" w:eastAsia="Times New Roman" w:hAnsi="Times New Roman" w:cs="Times New Roman"/>
+          <w:color w:val="333333"/>
+          <w:sz w:val="20"/>
+          <w:szCs w:val="20"/>
+        </w:rPr>
+      </w:pPr>
+      <w:r>
+        <w:rPr>
+          <w:rFonts w:ascii="Times New Roman" w:eastAsia="Times New Roman" w:hAnsi="Times New Roman" w:cs="Times New Roman"/>
+          <w:color w:val="333333"/>
+          <w:sz w:val="20"/>
+          <w:szCs w:val="20"/>
         </w:rPr>
         <w:t>V</w:t>
       </w:r>
       <w:r>
         <w:rPr>
-          <w:rFonts w:ascii="Bahnschrift" w:eastAsia="Times New Roman" w:hAnsi="Bahnschrift" w:cs="Times New Roman"/>
-          <w:b/>
-          <w:bCs/>
-          <w:color w:val="333333"/>
-          <w:sz w:val="24"/>
-          <w:szCs w:val="24"/>
-          <w:highlight w:val="yellow"/>
+          <w:rFonts w:ascii="Times New Roman" w:eastAsia="Times New Roman" w:hAnsi="Times New Roman" w:cs="Times New Roman"/>
+          <w:color w:val="333333"/>
+          <w:sz w:val="20"/>
+          <w:szCs w:val="20"/>
         </w:rPr>
         <w:t>. USER ACCEPTANCE TEST</w:t>
       </w:r>
@@ -6594,8 +6080,57 @@
           <w:sz w:val="20"/>
           <w:szCs w:val="20"/>
         </w:rPr>
+        <w:t xml:space="preserve">This section discusses the testing of the functionalities of the </w:t>
+      </w:r>
+      <w:proofErr w:type="spellStart"/>
+      <w:r>
+        <w:rPr>
+          <w:rFonts w:ascii="Times New Roman" w:eastAsia="Times New Roman" w:hAnsi="Times New Roman" w:cs="Times New Roman"/>
+          <w:color w:val="333333"/>
+          <w:sz w:val="20"/>
+          <w:szCs w:val="20"/>
+        </w:rPr>
+        <w:t>Eblink</w:t>
+      </w:r>
+      <w:proofErr w:type="spellEnd"/>
+      <w:r>
+        <w:rPr>
+          <w:rFonts w:ascii="Times New Roman" w:eastAsia="Times New Roman" w:hAnsi="Times New Roman" w:cs="Times New Roman"/>
+          <w:color w:val="333333"/>
+          <w:sz w:val="20"/>
+          <w:szCs w:val="20"/>
+        </w:rPr>
+        <w:t xml:space="preserve"> application and compares the expected performance with the actual performance of the application. The purpose of testing the </w:t>
+      </w:r>
+      <w:proofErr w:type="spellStart"/>
+      <w:r>
+        <w:rPr>
+          <w:rFonts w:ascii="Times New Roman" w:eastAsia="Times New Roman" w:hAnsi="Times New Roman" w:cs="Times New Roman"/>
+          <w:color w:val="333333"/>
+          <w:sz w:val="20"/>
+          <w:szCs w:val="20"/>
+        </w:rPr>
+        <w:t>Eblink</w:t>
+      </w:r>
+      <w:proofErr w:type="spellEnd"/>
+      <w:r>
+        <w:rPr>
+          <w:rFonts w:ascii="Times New Roman" w:eastAsia="Times New Roman" w:hAnsi="Times New Roman" w:cs="Times New Roman"/>
+          <w:color w:val="333333"/>
+          <w:sz w:val="20"/>
+          <w:szCs w:val="20"/>
+        </w:rPr>
+        <w:t xml:space="preserve"> application is not only </w:t>
+      </w:r>
+      <w:r>
+        <w:rPr>
+          <w:rFonts w:ascii="Times New Roman" w:eastAsia="Times New Roman" w:hAnsi="Times New Roman" w:cs="Times New Roman"/>
+          <w:color w:val="333333"/>
+          <w:sz w:val="20"/>
+          <w:szCs w:val="20"/>
+        </w:rPr>
         <w:lastRenderedPageBreak/>
-        <w:t xml:space="preserve">This section discusses the testing of the functionalities of the </w:t>
+        <w:t xml:space="preserve">to evaluate its effectiveness but also to identify and fix any potential bugs in the application in advance. Table 1 shows the results of the functional tests related to the eye blink function in the </w:t>
       </w:r>
       <w:proofErr w:type="spellStart"/>
       <w:r>
@@ -6615,46 +6150,6 @@
           <w:sz w:val="20"/>
           <w:szCs w:val="20"/>
         </w:rPr>
-        <w:t xml:space="preserve"> application and compares the expected performance with the actual performance of the application. The purpose of testing the </w:t>
-      </w:r>
-      <w:proofErr w:type="spellStart"/>
-      <w:r>
-        <w:rPr>
-          <w:rFonts w:ascii="Times New Roman" w:eastAsia="Times New Roman" w:hAnsi="Times New Roman" w:cs="Times New Roman"/>
-          <w:color w:val="333333"/>
-          <w:sz w:val="20"/>
-          <w:szCs w:val="20"/>
-        </w:rPr>
-        <w:t>Eblink</w:t>
-      </w:r>
-      <w:proofErr w:type="spellEnd"/>
-      <w:r>
-        <w:rPr>
-          <w:rFonts w:ascii="Times New Roman" w:eastAsia="Times New Roman" w:hAnsi="Times New Roman" w:cs="Times New Roman"/>
-          <w:color w:val="333333"/>
-          <w:sz w:val="20"/>
-          <w:szCs w:val="20"/>
-        </w:rPr>
-        <w:t xml:space="preserve"> application is not only to evaluate its effectiveness but also to identify and fix any potential bugs in the application in advance. Table 1 shows the results of the functional tests related to the eye blink function in the </w:t>
-      </w:r>
-      <w:proofErr w:type="spellStart"/>
-      <w:r>
-        <w:rPr>
-          <w:rFonts w:ascii="Times New Roman" w:eastAsia="Times New Roman" w:hAnsi="Times New Roman" w:cs="Times New Roman"/>
-          <w:color w:val="333333"/>
-          <w:sz w:val="20"/>
-          <w:szCs w:val="20"/>
-        </w:rPr>
-        <w:t>Eblink</w:t>
-      </w:r>
-      <w:proofErr w:type="spellEnd"/>
-      <w:r>
-        <w:rPr>
-          <w:rFonts w:ascii="Times New Roman" w:eastAsia="Times New Roman" w:hAnsi="Times New Roman" w:cs="Times New Roman"/>
-          <w:color w:val="333333"/>
-          <w:sz w:val="20"/>
-          <w:szCs w:val="20"/>
-        </w:rPr>
         <w:t xml:space="preserve"> application.</w:t>
       </w:r>
       <w:r>
@@ -6664,67 +6159,7 @@
           <w:sz w:val="20"/>
           <w:szCs w:val="20"/>
         </w:rPr>
-        <w:t xml:space="preserve"> From the various test cases, the functional tests validate that the application's core </w:t>
-      </w:r>
-      <w:proofErr w:type="gramStart"/>
-      <w:r>
-        <w:rPr>
-          <w:rFonts w:ascii="Times New Roman" w:eastAsia="Times New Roman" w:hAnsi="Times New Roman" w:cs="Times New Roman"/>
-          <w:color w:val="333333"/>
-          <w:sz w:val="20"/>
-          <w:szCs w:val="20"/>
-        </w:rPr>
-        <w:t>features</w:t>
-      </w:r>
-      <w:proofErr w:type="gramEnd"/>
-      <w:r>
-        <w:rPr>
-          <w:rFonts w:ascii="Times New Roman" w:eastAsia="Times New Roman" w:hAnsi="Times New Roman" w:cs="Times New Roman"/>
-          <w:color w:val="333333"/>
-          <w:sz w:val="20"/>
-          <w:szCs w:val="20"/>
-        </w:rPr>
-        <w:t xml:space="preserve"> especially the eye blink </w:t>
-      </w:r>
-      <w:proofErr w:type="gramStart"/>
-      <w:r>
-        <w:rPr>
-          <w:rFonts w:ascii="Times New Roman" w:eastAsia="Times New Roman" w:hAnsi="Times New Roman" w:cs="Times New Roman"/>
-          <w:color w:val="333333"/>
-          <w:sz w:val="20"/>
-          <w:szCs w:val="20"/>
-        </w:rPr>
-        <w:t>detection</w:t>
-      </w:r>
-      <w:proofErr w:type="gramEnd"/>
-      <w:r>
-        <w:rPr>
-          <w:rFonts w:ascii="Times New Roman" w:eastAsia="Times New Roman" w:hAnsi="Times New Roman" w:cs="Times New Roman"/>
-          <w:color w:val="333333"/>
-          <w:sz w:val="20"/>
-          <w:szCs w:val="20"/>
-        </w:rPr>
-        <w:t xml:space="preserve"> </w:t>
-      </w:r>
-      <w:proofErr w:type="gramStart"/>
-      <w:r>
-        <w:rPr>
-          <w:rFonts w:ascii="Times New Roman" w:eastAsia="Times New Roman" w:hAnsi="Times New Roman" w:cs="Times New Roman"/>
-          <w:color w:val="333333"/>
-          <w:sz w:val="20"/>
-          <w:szCs w:val="20"/>
-        </w:rPr>
-        <w:t>is</w:t>
-      </w:r>
-      <w:proofErr w:type="gramEnd"/>
-      <w:r>
-        <w:rPr>
-          <w:rFonts w:ascii="Times New Roman" w:eastAsia="Times New Roman" w:hAnsi="Times New Roman" w:cs="Times New Roman"/>
-          <w:color w:val="333333"/>
-          <w:sz w:val="20"/>
-          <w:szCs w:val="20"/>
-        </w:rPr>
-        <w:t xml:space="preserve"> performing well.</w:t>
+        <w:t xml:space="preserve"> From the various test cases, the functional tests validate that the application's core features especially the eye blink detection is performing well.</w:t>
       </w:r>
     </w:p>
     <w:p>
@@ -6769,7 +6204,6 @@
           <w:color w:val="333333"/>
           <w:sz w:val="16"/>
           <w:szCs w:val="16"/>
-          <w:highlight w:val="yellow"/>
         </w:rPr>
         <w:t>Table 1. User Acceptance Test Cases of Eye Blink Function</w:t>
       </w:r>
@@ -7348,25 +6782,7 @@
                 <w:sz w:val="20"/>
                 <w:szCs w:val="20"/>
               </w:rPr>
-              <w:t xml:space="preserve">The encrypted information details will be blurred, and an </w:t>
-            </w:r>
-            <w:proofErr w:type="gramStart"/>
-            <w:r>
-              <w:rPr>
-                <w:rFonts w:ascii="Times New Roman" w:hAnsi="Times New Roman" w:cs="Times New Roman"/>
-                <w:sz w:val="20"/>
-                <w:szCs w:val="20"/>
-              </w:rPr>
-              <w:t>eye blink</w:t>
-            </w:r>
-            <w:proofErr w:type="gramEnd"/>
-            <w:r>
-              <w:rPr>
-                <w:rFonts w:ascii="Times New Roman" w:hAnsi="Times New Roman" w:cs="Times New Roman"/>
-                <w:sz w:val="20"/>
-                <w:szCs w:val="20"/>
-              </w:rPr>
-              <w:t xml:space="preserve"> detection modal will appear.</w:t>
+              <w:t>The encrypted information details will be blurred, and an eye blink detection modal will appear.</w:t>
             </w:r>
           </w:p>
         </w:tc>
@@ -7479,25 +6895,7 @@
                 <w:sz w:val="20"/>
                 <w:szCs w:val="20"/>
               </w:rPr>
-              <w:t xml:space="preserve">Users can complete </w:t>
-            </w:r>
-            <w:proofErr w:type="gramStart"/>
-            <w:r>
-              <w:rPr>
-                <w:rFonts w:ascii="Times New Roman" w:hAnsi="Times New Roman" w:cs="Times New Roman"/>
-                <w:sz w:val="20"/>
-                <w:szCs w:val="20"/>
-              </w:rPr>
-              <w:t>the eye</w:t>
-            </w:r>
-            <w:proofErr w:type="gramEnd"/>
-            <w:r>
-              <w:rPr>
-                <w:rFonts w:ascii="Times New Roman" w:hAnsi="Times New Roman" w:cs="Times New Roman"/>
-                <w:sz w:val="20"/>
-                <w:szCs w:val="20"/>
-              </w:rPr>
-              <w:t xml:space="preserve"> blink detection by using the eye blink detection modal. Once the verification is successfully completed, the details will be displayed.</w:t>
+              <w:t>Users can complete the eye blink detection by using the eye blink detection modal. Once the verification is successfully completed, the details will be displayed.</w:t>
             </w:r>
           </w:p>
         </w:tc>
@@ -7607,35 +7005,27 @@
         <w:shd w:val="clear" w:color="auto" w:fill="FFFFFF"/>
         <w:spacing w:after="150" w:line="240" w:lineRule="auto"/>
         <w:rPr>
-          <w:rFonts w:ascii="Mark My Words" w:eastAsia="Times New Roman" w:hAnsi="Mark My Words" w:cs="Times New Roman"/>
-          <w:b/>
-          <w:bCs/>
-          <w:color w:val="333333"/>
-          <w:sz w:val="24"/>
-          <w:szCs w:val="24"/>
-        </w:rPr>
-      </w:pPr>
-      <w:r>
-        <w:rPr>
-          <w:rFonts w:ascii="Mark My Words" w:eastAsia="Times New Roman" w:hAnsi="Mark My Words" w:cs="Times New Roman"/>
-          <w:b/>
-          <w:bCs/>
-          <w:color w:val="333333"/>
-          <w:sz w:val="24"/>
-          <w:szCs w:val="24"/>
-          <w:highlight w:val="yellow"/>
+          <w:rFonts w:ascii="Times New Roman" w:eastAsia="Times New Roman" w:hAnsi="Times New Roman" w:cs="Times New Roman"/>
+          <w:color w:val="333333"/>
+          <w:sz w:val="20"/>
+          <w:szCs w:val="20"/>
+        </w:rPr>
+      </w:pPr>
+      <w:r>
+        <w:rPr>
+          <w:rFonts w:ascii="Times New Roman" w:eastAsia="Times New Roman" w:hAnsi="Times New Roman" w:cs="Times New Roman"/>
+          <w:color w:val="333333"/>
+          <w:sz w:val="20"/>
+          <w:szCs w:val="20"/>
         </w:rPr>
         <w:t>VI</w:t>
       </w:r>
       <w:r>
         <w:rPr>
-          <w:rFonts w:ascii="Mark My Words" w:eastAsia="Times New Roman" w:hAnsi="Mark My Words" w:cs="Times New Roman"/>
-          <w:b/>
-          <w:bCs/>
-          <w:color w:val="333333"/>
-          <w:sz w:val="24"/>
-          <w:szCs w:val="24"/>
-          <w:highlight w:val="yellow"/>
+          <w:rFonts w:ascii="Times New Roman" w:eastAsia="Times New Roman" w:hAnsi="Times New Roman" w:cs="Times New Roman"/>
+          <w:color w:val="333333"/>
+          <w:sz w:val="20"/>
+          <w:szCs w:val="20"/>
         </w:rPr>
         <w:t>. CONCLUSION</w:t>
       </w:r>
@@ -7699,7 +7089,7 @@
           <w:sz w:val="20"/>
           <w:szCs w:val="20"/>
         </w:rPr>
-        <w:t xml:space="preserve"> enhances the security of user authentication, guarding against shoulder spoofing and fake face authentication. Comprehensive user acceptance tests were conducted, and the performance </w:t>
+        <w:t xml:space="preserve"> enhances the security of user authentication, guarding against shoulder spoofing and fake face authentication. Comprehensive user acceptance tests were conducted, and the performance results obtained were found to be highly satisfactory. The tests involved assessing various aspects of the system, including functionality, usability, security, and performance. Users actively engaged with the system and provided feedback on their experience. The performance of the system met or exceeded the defined criteria, demonstrating its </w:t>
       </w:r>
       <w:r>
         <w:rPr>
@@ -7709,7 +7099,7 @@
           <w:szCs w:val="20"/>
         </w:rPr>
         <w:lastRenderedPageBreak/>
-        <w:t>results obtained were found to be highly satisfactory. The tests involved assessing various aspects of the system, including functionality, usability, security, and performance. Users actively engaged with the system and provided feedback on their experience. The performance of the system met or exceeded the defined criteria, demonstrating its effectiveness and reliability. These positive outcomes from the user acceptance tests affirm the successful development and implementation of the system, ensuring its readiness for deployment and usage. Looking ahead, the field of eye blink detection technology is expected to progress further, uncovering novel applications across various domains. Future advancements may involve more accurate and robust blink detection algorithms capable of identifying diverse blinking patterns and eye states, thereby enhancing the precision and dependability of eye blink-based authentication systems.</w:t>
+        <w:t>effectiveness and reliability. These positive outcomes from the user acceptance tests affirm the successful development and implementation of the system, ensuring its readiness for deployment and usage. Looking ahead, the field of eye blink detection technology is expected to progress further, uncovering novel applications across various domains. Future advancements may involve more accurate and robust blink detection algorithms capable of identifying diverse blinking patterns and eye states, thereby enhancing the precision and dependability of eye blink-based authentication systems.</w:t>
       </w:r>
     </w:p>
     <w:p>
@@ -7730,24 +7120,18 @@
         <w:shd w:val="clear" w:color="auto" w:fill="FFFFFF"/>
         <w:spacing w:after="150" w:line="240" w:lineRule="auto"/>
         <w:rPr>
-          <w:rFonts w:ascii="Bahnschrift" w:eastAsia="Times New Roman" w:hAnsi="Bahnschrift" w:cs="Times New Roman"/>
-          <w:b/>
-          <w:bCs/>
-          <w:color w:val="333333"/>
-          <w:sz w:val="20"/>
-          <w:szCs w:val="20"/>
-          <w:highlight w:val="yellow"/>
-        </w:rPr>
-      </w:pPr>
-      <w:r>
-        <w:rPr>
-          <w:rFonts w:ascii="Bahnschrift" w:eastAsia="Times New Roman" w:hAnsi="Bahnschrift" w:cs="Times New Roman"/>
-          <w:b/>
-          <w:bCs/>
-          <w:color w:val="333333"/>
-          <w:sz w:val="20"/>
-          <w:szCs w:val="20"/>
-          <w:highlight w:val="yellow"/>
+          <w:rFonts w:ascii="Times New Roman" w:eastAsia="Times New Roman" w:hAnsi="Times New Roman" w:cs="Times New Roman"/>
+          <w:color w:val="333333"/>
+          <w:sz w:val="20"/>
+          <w:szCs w:val="20"/>
+        </w:rPr>
+      </w:pPr>
+      <w:r>
+        <w:rPr>
+          <w:rFonts w:ascii="Times New Roman" w:eastAsia="Times New Roman" w:hAnsi="Times New Roman" w:cs="Times New Roman"/>
+          <w:color w:val="333333"/>
+          <w:sz w:val="20"/>
+          <w:szCs w:val="20"/>
         </w:rPr>
         <w:t>ACKNOWLEDGEMENT</w:t>
       </w:r>
@@ -7789,34 +7173,14 @@
           <w:sz w:val="20"/>
           <w:szCs w:val="20"/>
         </w:rPr>
-        <w:t xml:space="preserve"> was supported by a Multimedia University, Faculty of Information Science and Technology through the Final Year </w:t>
-      </w:r>
-      <w:proofErr w:type="gramStart"/>
-      <w:r>
-        <w:rPr>
-          <w:rFonts w:ascii="Times New Roman" w:eastAsia="Times New Roman" w:hAnsi="Times New Roman" w:cs="Times New Roman"/>
-          <w:color w:val="333333"/>
-          <w:sz w:val="20"/>
-          <w:szCs w:val="20"/>
-        </w:rPr>
-        <w:t>Project</w:t>
-      </w:r>
-      <w:proofErr w:type="gramEnd"/>
-      <w:r>
-        <w:rPr>
-          <w:rFonts w:ascii="Times New Roman" w:eastAsia="Times New Roman" w:hAnsi="Times New Roman" w:cs="Times New Roman"/>
-          <w:color w:val="333333"/>
-          <w:sz w:val="20"/>
-          <w:szCs w:val="20"/>
-        </w:rPr>
-        <w:t xml:space="preserve"> and the authors received no funding from any party for the research and publication of this article</w:t>
-      </w:r>
-      <w:r>
-        <w:rPr>
-          <w:rFonts w:ascii="Times New Roman" w:eastAsia="Times New Roman" w:hAnsi="Times New Roman" w:cs="Times New Roman"/>
-          <w:color w:val="333333"/>
-          <w:sz w:val="20"/>
-          <w:szCs w:val="20"/>
+        <w:t xml:space="preserve"> was supported by a Multimedia University, Faculty of Information Science and Technology through the Final Year Project and the authors received no funding from any party for the research and publication of this article</w:t>
+      </w:r>
+      <w:r>
+        <w:rPr>
+          <w:rFonts w:ascii="Times New Roman" w:eastAsia="Times New Roman" w:hAnsi="Times New Roman" w:cs="Times New Roman"/>
+          <w:color w:val="333333"/>
+          <w:sz w:val="18"/>
+          <w:szCs w:val="18"/>
         </w:rPr>
         <w:t>.</w:t>
       </w:r>
@@ -7838,40 +7202,27 @@
         <w:shd w:val="clear" w:color="auto" w:fill="FFFFFF"/>
         <w:spacing w:after="150" w:line="240" w:lineRule="auto"/>
         <w:rPr>
-          <w:rFonts w:ascii="Bahnschrift" w:eastAsia="Times New Roman" w:hAnsi="Bahnschrift" w:cs="Times New Roman"/>
-          <w:b/>
-          <w:bCs/>
-          <w:i/>
-          <w:iCs/>
-          <w:color w:val="333333"/>
-          <w:sz w:val="28"/>
-          <w:szCs w:val="28"/>
-        </w:rPr>
-      </w:pPr>
-      <w:r>
-        <w:rPr>
-          <w:rFonts w:ascii="Bahnschrift" w:eastAsia="Times New Roman" w:hAnsi="Bahnschrift" w:cs="Times New Roman"/>
-          <w:b/>
-          <w:bCs/>
-          <w:i/>
-          <w:iCs/>
-          <w:color w:val="333333"/>
-          <w:sz w:val="28"/>
-          <w:szCs w:val="28"/>
-          <w:highlight w:val="yellow"/>
+          <w:rFonts w:ascii="Times New Roman" w:eastAsia="Times New Roman" w:hAnsi="Times New Roman" w:cs="Times New Roman"/>
+          <w:color w:val="333333"/>
+          <w:sz w:val="20"/>
+          <w:szCs w:val="20"/>
+        </w:rPr>
+      </w:pPr>
+      <w:r>
+        <w:rPr>
+          <w:rFonts w:ascii="Times New Roman" w:eastAsia="Times New Roman" w:hAnsi="Times New Roman" w:cs="Times New Roman"/>
+          <w:color w:val="333333"/>
+          <w:sz w:val="20"/>
+          <w:szCs w:val="20"/>
         </w:rPr>
         <w:t>REFERENCES</w:t>
       </w:r>
       <w:r>
         <w:rPr>
-          <w:rFonts w:ascii="Bahnschrift" w:eastAsia="Times New Roman" w:hAnsi="Bahnschrift" w:cs="Times New Roman"/>
-          <w:b/>
-          <w:bCs/>
-          <w:i/>
-          <w:iCs/>
-          <w:color w:val="333333"/>
-          <w:sz w:val="28"/>
-          <w:szCs w:val="28"/>
+          <w:rFonts w:ascii="Times New Roman" w:eastAsia="Times New Roman" w:hAnsi="Times New Roman" w:cs="Times New Roman"/>
+          <w:color w:val="333333"/>
+          <w:sz w:val="20"/>
+          <w:szCs w:val="20"/>
         </w:rPr>
         <w:t xml:space="preserve"> </w:t>
       </w:r>
@@ -8067,7 +7418,7 @@
           <w:sz w:val="16"/>
           <w:szCs w:val="16"/>
         </w:rPr>
-        <w:t xml:space="preserve"> Wavelet Transformation: Resistance Against Rotation Attacks</w:t>
+        <w:t xml:space="preserve"> Wavelet Transformation: Resistance Against Rotation Attacks”</w:t>
       </w:r>
       <w:r>
         <w:rPr>
@@ -8085,7 +7436,7 @@
           <w:sz w:val="16"/>
           <w:szCs w:val="16"/>
         </w:rPr>
-        <w:t xml:space="preserve">” </w:t>
+        <w:t xml:space="preserve"> </w:t>
       </w:r>
       <w:r>
         <w:rPr>
@@ -8679,16 +8030,16 @@
           <w:sz w:val="16"/>
           <w:szCs w:val="16"/>
         </w:rPr>
-        <w:t>,</w:t>
-      </w:r>
-      <w:r>
-        <w:rPr>
-          <w:rFonts w:ascii="Times New Roman" w:eastAsia="Times New Roman" w:hAnsi="Times New Roman" w:cs="Times New Roman"/>
-          <w:color w:val="333333"/>
-          <w:sz w:val="16"/>
-          <w:szCs w:val="16"/>
-        </w:rPr>
-        <w:t xml:space="preserve">” Journal of the Royal Society Interface, </w:t>
+        <w:t>”,</w:t>
+      </w:r>
+      <w:r>
+        <w:rPr>
+          <w:rFonts w:ascii="Times New Roman" w:eastAsia="Times New Roman" w:hAnsi="Times New Roman" w:cs="Times New Roman"/>
+          <w:color w:val="333333"/>
+          <w:sz w:val="16"/>
+          <w:szCs w:val="16"/>
+        </w:rPr>
+        <w:t xml:space="preserve"> Journal of the Royal Society Interface, </w:t>
       </w:r>
       <w:r>
         <w:rPr>
@@ -8797,7 +8148,25 @@
           <w:sz w:val="16"/>
           <w:szCs w:val="16"/>
         </w:rPr>
-        <w:t xml:space="preserve">https://myvision.org/eye-health/why-do-we-blink/ </w:t>
+        <w:t>https://myvision.org/eye-health/why-do-we-blink/</w:t>
+      </w:r>
+      <w:r>
+        <w:rPr>
+          <w:rFonts w:ascii="Times New Roman" w:eastAsia="Times New Roman" w:hAnsi="Times New Roman" w:cs="Times New Roman"/>
+          <w:color w:val="333333"/>
+          <w:sz w:val="16"/>
+          <w:szCs w:val="16"/>
+        </w:rPr>
+        <w:t>.</w:t>
+      </w:r>
+      <w:r>
+        <w:rPr>
+          <w:rFonts w:ascii="Times New Roman" w:eastAsia="Times New Roman" w:hAnsi="Times New Roman" w:cs="Times New Roman"/>
+          <w:color w:val="333333"/>
+          <w:sz w:val="16"/>
+          <w:szCs w:val="16"/>
+        </w:rPr>
+        <w:t xml:space="preserve"> </w:t>
       </w:r>
     </w:p>
     <w:p>
@@ -9061,16 +8430,16 @@
           <w:sz w:val="16"/>
           <w:szCs w:val="16"/>
         </w:rPr>
-        <w:t>,</w:t>
-      </w:r>
-      <w:r>
-        <w:rPr>
-          <w:rFonts w:ascii="Times New Roman" w:eastAsia="Times New Roman" w:hAnsi="Times New Roman" w:cs="Times New Roman"/>
-          <w:color w:val="333333"/>
-          <w:sz w:val="16"/>
-          <w:szCs w:val="16"/>
-        </w:rPr>
-        <w:t xml:space="preserve">” Malaysian Journal of Medicine and Health Sciences, </w:t>
+        <w:t>”,</w:t>
+      </w:r>
+      <w:r>
+        <w:rPr>
+          <w:rFonts w:ascii="Times New Roman" w:eastAsia="Times New Roman" w:hAnsi="Times New Roman" w:cs="Times New Roman"/>
+          <w:color w:val="333333"/>
+          <w:sz w:val="16"/>
+          <w:szCs w:val="16"/>
+        </w:rPr>
+        <w:t xml:space="preserve"> Malaysian Journal of Medicine and Health Sciences, </w:t>
       </w:r>
       <w:r>
         <w:rPr>
@@ -9233,16 +8602,16 @@
           <w:sz w:val="16"/>
           <w:szCs w:val="16"/>
         </w:rPr>
-        <w:t>,</w:t>
-      </w:r>
-      <w:r>
-        <w:rPr>
-          <w:rFonts w:ascii="Times New Roman" w:eastAsia="Times New Roman" w:hAnsi="Times New Roman" w:cs="Times New Roman"/>
-          <w:color w:val="333333"/>
-          <w:sz w:val="16"/>
-          <w:szCs w:val="16"/>
-        </w:rPr>
-        <w:t xml:space="preserve">” International Journal of Biological and Medical Sciences. </w:t>
+        <w:t>”,</w:t>
+      </w:r>
+      <w:r>
+        <w:rPr>
+          <w:rFonts w:ascii="Times New Roman" w:eastAsia="Times New Roman" w:hAnsi="Times New Roman" w:cs="Times New Roman"/>
+          <w:color w:val="333333"/>
+          <w:sz w:val="16"/>
+          <w:szCs w:val="16"/>
+        </w:rPr>
+        <w:t xml:space="preserve"> International Journal of Biological and Medical Sciences. </w:t>
       </w:r>
       <w:r>
         <w:rPr>
@@ -9471,7 +8840,25 @@
           <w:sz w:val="16"/>
           <w:szCs w:val="16"/>
         </w:rPr>
-        <w:t xml:space="preserve">H. Isah, "A Voice Controlled E-Commerce Web Application", 2018 IEEE 9th Annual Information Technology, Electronics and Mobile Communication Conference (IEMCON), Vancouver, BC, Canada, </w:t>
+        <w:t>H. Isah, "A Voice Controlled E-Commerce Web Application", 2018 IEEE 9th Annual Information Technology, Electronics and Mobile Communication Conference (IEMCON), Vancouver, BC, Canada</w:t>
+      </w:r>
+      <w:r>
+        <w:rPr>
+          <w:rFonts w:ascii="Times New Roman" w:eastAsia="Times New Roman" w:hAnsi="Times New Roman" w:cs="Times New Roman"/>
+          <w:color w:val="333333"/>
+          <w:sz w:val="16"/>
+          <w:szCs w:val="16"/>
+        </w:rPr>
+        <w:t>, 2018</w:t>
+      </w:r>
+      <w:r>
+        <w:rPr>
+          <w:rFonts w:ascii="Times New Roman" w:eastAsia="Times New Roman" w:hAnsi="Times New Roman" w:cs="Times New Roman"/>
+          <w:color w:val="333333"/>
+          <w:sz w:val="16"/>
+          <w:szCs w:val="16"/>
+        </w:rPr>
+        <w:t xml:space="preserve">, </w:t>
       </w:r>
       <w:r>
         <w:rPr>
@@ -9489,7 +8876,7 @@
           <w:sz w:val="16"/>
           <w:szCs w:val="16"/>
         </w:rPr>
-        <w:t>118-124, 2018.</w:t>
+        <w:t>118-124.</w:t>
       </w:r>
     </w:p>
     <w:p>
@@ -9600,7 +8987,25 @@
           <w:sz w:val="16"/>
           <w:szCs w:val="16"/>
         </w:rPr>
-        <w:t xml:space="preserve"> “Touching Virtual Reality: A Review of Haptic Gloves”, 16th International Conference on New Actuators, </w:t>
+        <w:t xml:space="preserve"> “Touching Virtual Reality: A Review of Haptic Gloves”, 16th International Conference on New Actuators</w:t>
+      </w:r>
+      <w:r>
+        <w:rPr>
+          <w:rFonts w:ascii="Times New Roman" w:eastAsia="Times New Roman" w:hAnsi="Times New Roman" w:cs="Times New Roman"/>
+          <w:color w:val="333333"/>
+          <w:sz w:val="16"/>
+          <w:szCs w:val="16"/>
+        </w:rPr>
+        <w:t>, 2018</w:t>
+      </w:r>
+      <w:r>
+        <w:rPr>
+          <w:rFonts w:ascii="Times New Roman" w:eastAsia="Times New Roman" w:hAnsi="Times New Roman" w:cs="Times New Roman"/>
+          <w:color w:val="333333"/>
+          <w:sz w:val="16"/>
+          <w:szCs w:val="16"/>
+        </w:rPr>
+        <w:t xml:space="preserve">, </w:t>
       </w:r>
       <w:r>
         <w:rPr>
@@ -9618,25 +9023,7 @@
           <w:sz w:val="16"/>
           <w:szCs w:val="16"/>
         </w:rPr>
-        <w:t>1–5</w:t>
-      </w:r>
-      <w:r>
-        <w:rPr>
-          <w:rFonts w:ascii="Times New Roman" w:eastAsia="Times New Roman" w:hAnsi="Times New Roman" w:cs="Times New Roman"/>
-          <w:color w:val="333333"/>
-          <w:sz w:val="16"/>
-          <w:szCs w:val="16"/>
-        </w:rPr>
-        <w:t>,</w:t>
-      </w:r>
-      <w:r>
-        <w:rPr>
-          <w:rFonts w:ascii="Times New Roman" w:eastAsia="Times New Roman" w:hAnsi="Times New Roman" w:cs="Times New Roman"/>
-          <w:color w:val="333333"/>
-          <w:sz w:val="16"/>
-          <w:szCs w:val="16"/>
-        </w:rPr>
-        <w:t xml:space="preserve"> 2018.</w:t>
+        <w:t>1–5.</w:t>
       </w:r>
     </w:p>
     <w:p>
@@ -9691,7 +9078,25 @@
           <w:sz w:val="16"/>
           <w:szCs w:val="16"/>
         </w:rPr>
-        <w:t xml:space="preserve">https://www.linkedin.com/pulse/qr-code-authentication-services-safe-secure-process-aliasgar-abbas </w:t>
+        <w:t>https://www.linkedin.com/pulse/qr-code-authentication-services-safe-secure-process-aliasgar-abbas</w:t>
+      </w:r>
+      <w:r>
+        <w:rPr>
+          <w:rFonts w:ascii="Times New Roman" w:eastAsia="Times New Roman" w:hAnsi="Times New Roman" w:cs="Times New Roman"/>
+          <w:color w:val="333333"/>
+          <w:sz w:val="16"/>
+          <w:szCs w:val="16"/>
+        </w:rPr>
+        <w:t>.</w:t>
+      </w:r>
+      <w:r>
+        <w:rPr>
+          <w:rFonts w:ascii="Times New Roman" w:eastAsia="Times New Roman" w:hAnsi="Times New Roman" w:cs="Times New Roman"/>
+          <w:color w:val="333333"/>
+          <w:sz w:val="16"/>
+          <w:szCs w:val="16"/>
+        </w:rPr>
+        <w:t xml:space="preserve"> </w:t>
       </w:r>
     </w:p>
     <w:p>
@@ -9795,16 +9200,16 @@
           <w:sz w:val="16"/>
           <w:szCs w:val="16"/>
         </w:rPr>
-        <w:t>,</w:t>
-      </w:r>
-      <w:r>
-        <w:rPr>
-          <w:rFonts w:ascii="Times New Roman" w:eastAsia="Times New Roman" w:hAnsi="Times New Roman" w:cs="Times New Roman"/>
-          <w:color w:val="333333"/>
-          <w:sz w:val="16"/>
-          <w:szCs w:val="16"/>
-        </w:rPr>
-        <w:t>” Int</w:t>
+        <w:t>”,</w:t>
+      </w:r>
+      <w:r>
+        <w:rPr>
+          <w:rFonts w:ascii="Times New Roman" w:eastAsia="Times New Roman" w:hAnsi="Times New Roman" w:cs="Times New Roman"/>
+          <w:color w:val="333333"/>
+          <w:sz w:val="16"/>
+          <w:szCs w:val="16"/>
+        </w:rPr>
+        <w:t xml:space="preserve"> Int</w:t>
       </w:r>
       <w:r>
         <w:rPr>
@@ -10193,8 +9598,8 @@
         <w:rPr>
           <w:rFonts w:ascii="Times New Roman" w:eastAsia="Times New Roman" w:hAnsi="Times New Roman" w:cs="Times New Roman"/>
           <w:color w:val="333333"/>
-          <w:sz w:val="16"/>
-          <w:szCs w:val="16"/>
+          <w:sz w:val="21"/>
+          <w:szCs w:val="21"/>
         </w:rPr>
       </w:pPr>
     </w:p>
@@ -10207,8 +9612,8 @@
         <w:rPr>
           <w:rFonts w:ascii="Times New Roman" w:eastAsia="Times New Roman" w:hAnsi="Times New Roman" w:cs="Times New Roman"/>
           <w:color w:val="333333"/>
-          <w:sz w:val="16"/>
-          <w:szCs w:val="16"/>
+          <w:sz w:val="21"/>
+          <w:szCs w:val="21"/>
         </w:rPr>
       </w:pPr>
     </w:p>
@@ -10220,8 +9625,8 @@
         <w:rPr>
           <w:rFonts w:ascii="Times New Roman" w:eastAsia="Times New Roman" w:hAnsi="Times New Roman" w:cs="Times New Roman"/>
           <w:color w:val="333333"/>
-          <w:sz w:val="16"/>
-          <w:szCs w:val="16"/>
+          <w:sz w:val="21"/>
+          <w:szCs w:val="21"/>
         </w:rPr>
       </w:pPr>
     </w:p>
@@ -10427,7 +9832,7 @@
       <w:rPr>
         <w:rFonts w:ascii="Palatino Linotype" w:eastAsia="Palatino Linotype" w:hAnsi="Palatino Linotype" w:cs="Palatino Linotype"/>
         <w:sz w:val="18"/>
-        <w:lang w:eastAsia="en-MY"/>
+        <w:lang w:val="it-IT" w:eastAsia="en-MY"/>
       </w:rPr>
       <w:instrText>HYPERLINK "https://doi.org/10.33093/jiwe.2023.2.2.8"</w:instrText>
     </w:r>

</xml_diff>